<commit_message>
Computer vision ms learn doc completed
</commit_message>
<xml_diff>
--- a/MS-LEARN/4 - Develop computer vision solutions in Azure.docx
+++ b/MS-LEARN/4 - Develop computer vision solutions in Azure.docx
@@ -47,14 +47,7 @@
           <w:sz w:val="24"/>
           <w:szCs w:val="24"/>
         </w:rPr>
-        <w:t>Computer Vision is a branch of artificial intelligence (AI) in which software interprets visual input, often from images or video feeds. In Microsoft Azure, you can use the Azure AI Vision service to implement multiple computer vision scenari</w:t>
-      </w:r>
-      <w:r>
-        <w:rPr>
-          <w:sz w:val="24"/>
-          <w:szCs w:val="24"/>
-        </w:rPr>
-        <w:t>os, including:</w:t>
+        <w:t>Computer Vision is a branch of artificial intelligence (AI) in which software interprets visual input, often from images or video feeds. In Microsoft Azure, you can use the Azure AI Vision service to implement multiple computer vision scenarios, including:</w:t>
       </w:r>
     </w:p>
     <w:p>
@@ -2152,23 +2145,7 @@
           <w:sz w:val="24"/>
           <w:szCs w:val="24"/>
         </w:rPr>
-        <w:t xml:space="preserve">The Face service provides comprehensive facial detection, analysis, and recognition </w:t>
-      </w:r>
-      <w:proofErr w:type="gramStart"/>
-      <w:r>
-        <w:rPr>
-          <w:sz w:val="24"/>
-          <w:szCs w:val="24"/>
-        </w:rPr>
-        <w:t>capabilities</w:t>
-      </w:r>
-      <w:proofErr w:type="gramEnd"/>
-      <w:r>
-        <w:rPr>
-          <w:sz w:val="24"/>
-          <w:szCs w:val="24"/>
-        </w:rPr>
-        <w:t>.</w:t>
+        <w:t>The Face service provides comprehensive facial detection, analysis, and recognition capabilities.</w:t>
       </w:r>
     </w:p>
     <w:p>
@@ -4120,10 +4097,19 @@
           <w:sz w:val="24"/>
           <w:szCs w:val="24"/>
         </w:rPr>
-        <w:t xml:space="preserve"> (https://</w:t>
-      </w:r>
-      <w:r>
-        <w:rPr>
+        <w:t xml:space="preserve"> (</w:t>
+      </w:r>
+      <w:r>
+        <w:rPr>
+          <w:b/>
+          <w:sz w:val="24"/>
+          <w:szCs w:val="24"/>
+        </w:rPr>
+        <w:t>https://</w:t>
+      </w:r>
+      <w:r>
+        <w:rPr>
+          <w:b/>
           <w:sz w:val="24"/>
           <w:szCs w:val="24"/>
         </w:rPr>
@@ -4131,10 +4117,18 @@
       </w:r>
       <w:r>
         <w:rPr>
-          <w:sz w:val="24"/>
-          <w:szCs w:val="24"/>
-        </w:rPr>
-        <w:t>customvision.ai)</w:t>
+          <w:b/>
+          <w:sz w:val="24"/>
+          <w:szCs w:val="24"/>
+        </w:rPr>
+        <w:t>customvision.ai</w:t>
+      </w:r>
+      <w:r>
+        <w:rPr>
+          <w:sz w:val="24"/>
+          <w:szCs w:val="24"/>
+        </w:rPr>
+        <w:t>)</w:t>
       </w:r>
       <w:r>
         <w:rPr>
@@ -4656,8 +4650,6 @@
           <w:szCs w:val="24"/>
         </w:rPr>
       </w:pPr>
-      <w:bookmarkStart w:id="0" w:name="_GoBack"/>
-      <w:bookmarkEnd w:id="0"/>
     </w:p>
     <w:p>
       <w:pPr>
@@ -4718,6 +4710,2834 @@
         </w:rPr>
       </w:pPr>
     </w:p>
+    <w:p>
+      <w:pPr>
+        <w:rPr>
+          <w:sz w:val="24"/>
+          <w:szCs w:val="24"/>
+        </w:rPr>
+      </w:pPr>
+      <w:r>
+        <w:rPr>
+          <w:sz w:val="24"/>
+          <w:szCs w:val="24"/>
+        </w:rPr>
+        <w:br w:type="page"/>
+      </w:r>
+    </w:p>
+    <w:p>
+      <w:pPr>
+        <w:pStyle w:val="NoSpacing"/>
+        <w:numPr>
+          <w:ilvl w:val="1"/>
+          <w:numId w:val="16"/>
+        </w:numPr>
+        <w:jc w:val="center"/>
+        <w:rPr>
+          <w:b/>
+          <w:sz w:val="24"/>
+          <w:szCs w:val="24"/>
+          <w:u w:val="single"/>
+        </w:rPr>
+      </w:pPr>
+      <w:r>
+        <w:rPr>
+          <w:b/>
+          <w:sz w:val="24"/>
+          <w:szCs w:val="24"/>
+          <w:u w:val="single"/>
+        </w:rPr>
+        <w:lastRenderedPageBreak/>
+        <w:t xml:space="preserve">- </w:t>
+      </w:r>
+      <w:r>
+        <w:rPr>
+          <w:b/>
+          <w:sz w:val="24"/>
+          <w:szCs w:val="24"/>
+          <w:u w:val="single"/>
+        </w:rPr>
+        <w:t>Detect objects in images</w:t>
+      </w:r>
+    </w:p>
+    <w:p>
+      <w:pPr>
+        <w:pStyle w:val="NoSpacing"/>
+        <w:rPr>
+          <w:sz w:val="24"/>
+          <w:szCs w:val="24"/>
+        </w:rPr>
+      </w:pPr>
+    </w:p>
+    <w:p>
+      <w:pPr>
+        <w:pStyle w:val="NoSpacing"/>
+        <w:rPr>
+          <w:sz w:val="24"/>
+          <w:szCs w:val="24"/>
+        </w:rPr>
+      </w:pPr>
+      <w:r>
+        <w:rPr>
+          <w:b/>
+          <w:sz w:val="24"/>
+          <w:szCs w:val="24"/>
+        </w:rPr>
+        <w:t>Object detection</w:t>
+      </w:r>
+      <w:r>
+        <w:rPr>
+          <w:sz w:val="24"/>
+          <w:szCs w:val="24"/>
+        </w:rPr>
+        <w:t xml:space="preserve"> is a form of computer vision in which a model is trained to detect the presence and location of one or more classes of object in</w:t>
+      </w:r>
+      <w:r>
+        <w:rPr>
+          <w:sz w:val="24"/>
+          <w:szCs w:val="24"/>
+        </w:rPr>
+        <w:t xml:space="preserve"> an image. You can use Azure AI </w:t>
+      </w:r>
+      <w:r>
+        <w:rPr>
+          <w:sz w:val="24"/>
+          <w:szCs w:val="24"/>
+        </w:rPr>
+        <w:t>Custom Vision</w:t>
+      </w:r>
+      <w:r>
+        <w:rPr>
+          <w:sz w:val="24"/>
+          <w:szCs w:val="24"/>
+        </w:rPr>
+        <w:t xml:space="preserve"> (</w:t>
+      </w:r>
+      <w:r>
+        <w:rPr>
+          <w:b/>
+          <w:sz w:val="24"/>
+          <w:szCs w:val="24"/>
+        </w:rPr>
+        <w:t>https://customvision.ai/</w:t>
+      </w:r>
+      <w:r>
+        <w:rPr>
+          <w:sz w:val="24"/>
+          <w:szCs w:val="24"/>
+        </w:rPr>
+        <w:t>)</w:t>
+      </w:r>
+      <w:r>
+        <w:rPr>
+          <w:sz w:val="24"/>
+          <w:szCs w:val="24"/>
+        </w:rPr>
+        <w:t xml:space="preserve"> to train a model to detect specific classes of object in images.</w:t>
+      </w:r>
+      <w:r>
+        <w:rPr>
+          <w:sz w:val="24"/>
+          <w:szCs w:val="24"/>
+        </w:rPr>
+        <w:cr/>
+      </w:r>
+    </w:p>
+    <w:p>
+      <w:pPr>
+        <w:pStyle w:val="NoSpacing"/>
+        <w:rPr>
+          <w:sz w:val="24"/>
+          <w:szCs w:val="24"/>
+        </w:rPr>
+      </w:pPr>
+      <w:r>
+        <w:rPr>
+          <w:sz w:val="24"/>
+          <w:szCs w:val="24"/>
+        </w:rPr>
+        <w:t>There are two components to an object detection prediction:</w:t>
+      </w:r>
+    </w:p>
+    <w:p>
+      <w:pPr>
+        <w:pStyle w:val="NoSpacing"/>
+        <w:numPr>
+          <w:ilvl w:val="0"/>
+          <w:numId w:val="17"/>
+        </w:numPr>
+        <w:jc w:val="both"/>
+        <w:rPr>
+          <w:sz w:val="24"/>
+          <w:szCs w:val="24"/>
+        </w:rPr>
+      </w:pPr>
+      <w:r>
+        <w:rPr>
+          <w:sz w:val="24"/>
+          <w:szCs w:val="24"/>
+        </w:rPr>
+        <w:t xml:space="preserve">The </w:t>
+      </w:r>
+      <w:r>
+        <w:rPr>
+          <w:b/>
+          <w:sz w:val="24"/>
+          <w:szCs w:val="24"/>
+        </w:rPr>
+        <w:t>class label of each object detected in the image</w:t>
+      </w:r>
+      <w:r>
+        <w:rPr>
+          <w:sz w:val="24"/>
+          <w:szCs w:val="24"/>
+        </w:rPr>
+        <w:t>. For example, you might ascertain that an image contains an apple, an orange, and a banana.</w:t>
+      </w:r>
+    </w:p>
+    <w:p>
+      <w:pPr>
+        <w:pStyle w:val="NoSpacing"/>
+        <w:numPr>
+          <w:ilvl w:val="0"/>
+          <w:numId w:val="17"/>
+        </w:numPr>
+        <w:jc w:val="both"/>
+        <w:rPr>
+          <w:sz w:val="24"/>
+          <w:szCs w:val="24"/>
+        </w:rPr>
+      </w:pPr>
+      <w:r>
+        <w:rPr>
+          <w:sz w:val="24"/>
+          <w:szCs w:val="24"/>
+        </w:rPr>
+        <w:t xml:space="preserve">The </w:t>
+      </w:r>
+      <w:r>
+        <w:rPr>
+          <w:b/>
+          <w:sz w:val="24"/>
+          <w:szCs w:val="24"/>
+        </w:rPr>
+        <w:t xml:space="preserve">location of each object within the </w:t>
+      </w:r>
+      <w:proofErr w:type="gramStart"/>
+      <w:r>
+        <w:rPr>
+          <w:b/>
+          <w:sz w:val="24"/>
+          <w:szCs w:val="24"/>
+        </w:rPr>
+        <w:t>image</w:t>
+      </w:r>
+      <w:r>
+        <w:rPr>
+          <w:sz w:val="24"/>
+          <w:szCs w:val="24"/>
+        </w:rPr>
+        <w:t>,</w:t>
+      </w:r>
+      <w:proofErr w:type="gramEnd"/>
+      <w:r>
+        <w:rPr>
+          <w:sz w:val="24"/>
+          <w:szCs w:val="24"/>
+        </w:rPr>
+        <w:t xml:space="preserve"> indicated as coordinates of a bounding box that encloses the object.</w:t>
+      </w:r>
+    </w:p>
+    <w:p>
+      <w:pPr>
+        <w:pStyle w:val="NoSpacing"/>
+        <w:rPr>
+          <w:sz w:val="24"/>
+          <w:szCs w:val="24"/>
+        </w:rPr>
+      </w:pPr>
+    </w:p>
+    <w:p>
+      <w:pPr>
+        <w:pStyle w:val="NoSpacing"/>
+        <w:rPr>
+          <w:sz w:val="24"/>
+          <w:szCs w:val="24"/>
+        </w:rPr>
+      </w:pPr>
+      <w:r>
+        <w:rPr>
+          <w:sz w:val="24"/>
+          <w:szCs w:val="24"/>
+        </w:rPr>
+        <w:t xml:space="preserve">To train an object detection model, you can use the Azure AI Custom Vision portal to upload and label images before training, evaluating, testing, and publishing the model; or you can </w:t>
+      </w:r>
+      <w:proofErr w:type="gramStart"/>
+      <w:r>
+        <w:rPr>
+          <w:sz w:val="24"/>
+          <w:szCs w:val="24"/>
+        </w:rPr>
+        <w:t>use</w:t>
+      </w:r>
+      <w:proofErr w:type="gramEnd"/>
+      <w:r>
+        <w:rPr>
+          <w:sz w:val="24"/>
+          <w:szCs w:val="24"/>
+        </w:rPr>
+        <w:t xml:space="preserve"> the REST API or a language-specific SDK to write code that performs the training tasks.</w:t>
+      </w:r>
+    </w:p>
+    <w:p>
+      <w:pPr>
+        <w:pStyle w:val="NoSpacing"/>
+        <w:rPr>
+          <w:sz w:val="24"/>
+          <w:szCs w:val="24"/>
+        </w:rPr>
+      </w:pPr>
+    </w:p>
+    <w:p>
+      <w:pPr>
+        <w:rPr>
+          <w:b/>
+          <w:sz w:val="24"/>
+          <w:szCs w:val="24"/>
+        </w:rPr>
+      </w:pPr>
+      <w:r>
+        <w:rPr>
+          <w:b/>
+          <w:sz w:val="24"/>
+          <w:szCs w:val="24"/>
+        </w:rPr>
+        <w:br w:type="page"/>
+      </w:r>
+    </w:p>
+    <w:p>
+      <w:pPr>
+        <w:pStyle w:val="NoSpacing"/>
+        <w:rPr>
+          <w:b/>
+          <w:sz w:val="24"/>
+          <w:szCs w:val="24"/>
+        </w:rPr>
+      </w:pPr>
+      <w:r>
+        <w:rPr>
+          <w:b/>
+          <w:sz w:val="24"/>
+          <w:szCs w:val="24"/>
+        </w:rPr>
+        <w:lastRenderedPageBreak/>
+        <w:t xml:space="preserve">Image </w:t>
+      </w:r>
+      <w:proofErr w:type="spellStart"/>
+      <w:r>
+        <w:rPr>
+          <w:b/>
+          <w:sz w:val="24"/>
+          <w:szCs w:val="24"/>
+        </w:rPr>
+        <w:t>labeling</w:t>
+      </w:r>
+      <w:proofErr w:type="spellEnd"/>
+    </w:p>
+    <w:p>
+      <w:pPr>
+        <w:pStyle w:val="NoSpacing"/>
+        <w:ind w:left="720"/>
+        <w:rPr>
+          <w:sz w:val="24"/>
+          <w:szCs w:val="24"/>
+        </w:rPr>
+      </w:pPr>
+      <w:r>
+        <w:rPr>
+          <w:sz w:val="24"/>
+          <w:szCs w:val="24"/>
+        </w:rPr>
+        <w:t xml:space="preserve">You can use Azure AI Custom Vision to create projects for image classification or object detection. The most significant difference between training an image classification model and training an object detection model is the </w:t>
+      </w:r>
+      <w:proofErr w:type="spellStart"/>
+      <w:r>
+        <w:rPr>
+          <w:sz w:val="24"/>
+          <w:szCs w:val="24"/>
+        </w:rPr>
+        <w:t>labeling</w:t>
+      </w:r>
+      <w:proofErr w:type="spellEnd"/>
+      <w:r>
+        <w:rPr>
+          <w:sz w:val="24"/>
+          <w:szCs w:val="24"/>
+        </w:rPr>
+        <w:t xml:space="preserve"> of the images with tags. While image classification requires one or more tags that apply to the whole image, object detection requires that each label consists of a tag and a region that defines the bounding box for each object in an image.</w:t>
+      </w:r>
+    </w:p>
+    <w:p>
+      <w:pPr>
+        <w:pStyle w:val="NoSpacing"/>
+        <w:rPr>
+          <w:sz w:val="24"/>
+          <w:szCs w:val="24"/>
+        </w:rPr>
+      </w:pPr>
+    </w:p>
+    <w:p>
+      <w:pPr>
+        <w:pStyle w:val="NoSpacing"/>
+        <w:rPr>
+          <w:sz w:val="24"/>
+          <w:szCs w:val="24"/>
+        </w:rPr>
+      </w:pPr>
+    </w:p>
+    <w:p>
+      <w:pPr>
+        <w:pStyle w:val="NoSpacing"/>
+        <w:rPr>
+          <w:b/>
+          <w:sz w:val="24"/>
+          <w:szCs w:val="24"/>
+        </w:rPr>
+      </w:pPr>
+      <w:proofErr w:type="spellStart"/>
+      <w:r>
+        <w:rPr>
+          <w:b/>
+          <w:sz w:val="24"/>
+          <w:szCs w:val="24"/>
+        </w:rPr>
+        <w:t>Labeling</w:t>
+      </w:r>
+      <w:proofErr w:type="spellEnd"/>
+      <w:r>
+        <w:rPr>
+          <w:b/>
+          <w:sz w:val="24"/>
+          <w:szCs w:val="24"/>
+        </w:rPr>
+        <w:t xml:space="preserve"> images in the Azure AI Custom Vision portal</w:t>
+      </w:r>
+    </w:p>
+    <w:p>
+      <w:pPr>
+        <w:pStyle w:val="NoSpacing"/>
+        <w:numPr>
+          <w:ilvl w:val="0"/>
+          <w:numId w:val="19"/>
+        </w:numPr>
+        <w:rPr>
+          <w:sz w:val="24"/>
+          <w:szCs w:val="24"/>
+        </w:rPr>
+      </w:pPr>
+      <w:r>
+        <w:rPr>
+          <w:sz w:val="24"/>
+          <w:szCs w:val="24"/>
+        </w:rPr>
+        <w:t>The Azure AI Custom Vision portal provides a graphical interface that you can use to label your training images.</w:t>
+      </w:r>
+    </w:p>
+    <w:p>
+      <w:pPr>
+        <w:pStyle w:val="NoSpacing"/>
+        <w:numPr>
+          <w:ilvl w:val="0"/>
+          <w:numId w:val="19"/>
+        </w:numPr>
+        <w:rPr>
+          <w:sz w:val="24"/>
+          <w:szCs w:val="24"/>
+        </w:rPr>
+      </w:pPr>
+      <w:r>
+        <w:rPr>
+          <w:sz w:val="24"/>
+          <w:szCs w:val="24"/>
+        </w:rPr>
+        <w:t xml:space="preserve">The easiest option for </w:t>
+      </w:r>
+      <w:proofErr w:type="spellStart"/>
+      <w:r>
+        <w:rPr>
+          <w:sz w:val="24"/>
+          <w:szCs w:val="24"/>
+        </w:rPr>
+        <w:t>labeling</w:t>
+      </w:r>
+      <w:proofErr w:type="spellEnd"/>
+      <w:r>
+        <w:rPr>
+          <w:sz w:val="24"/>
+          <w:szCs w:val="24"/>
+        </w:rPr>
+        <w:t xml:space="preserve"> images for object detection is to use the interactive interface in the Azure AI Custom Vision portal. This interface automatically suggests regions that contain objects, to which you can assign tags or adjust by dragging the bounding box to enclose the object you want to label.</w:t>
+      </w:r>
+    </w:p>
+    <w:p>
+      <w:pPr>
+        <w:pStyle w:val="NoSpacing"/>
+        <w:numPr>
+          <w:ilvl w:val="0"/>
+          <w:numId w:val="19"/>
+        </w:numPr>
+        <w:rPr>
+          <w:sz w:val="24"/>
+          <w:szCs w:val="24"/>
+        </w:rPr>
+      </w:pPr>
+      <w:r>
+        <w:rPr>
+          <w:sz w:val="24"/>
+          <w:szCs w:val="24"/>
+        </w:rPr>
+        <w:t xml:space="preserve">Additionally, after tagging an initial batch of images, you can train the model. Subsequent </w:t>
+      </w:r>
+      <w:proofErr w:type="spellStart"/>
+      <w:r>
+        <w:rPr>
+          <w:sz w:val="24"/>
+          <w:szCs w:val="24"/>
+        </w:rPr>
+        <w:t>labeling</w:t>
+      </w:r>
+      <w:proofErr w:type="spellEnd"/>
+      <w:r>
+        <w:rPr>
+          <w:sz w:val="24"/>
+          <w:szCs w:val="24"/>
+        </w:rPr>
+        <w:t xml:space="preserve"> of new images can benefit from the smart </w:t>
+      </w:r>
+      <w:proofErr w:type="spellStart"/>
+      <w:r>
+        <w:rPr>
+          <w:sz w:val="24"/>
+          <w:szCs w:val="24"/>
+        </w:rPr>
+        <w:t>labeler</w:t>
+      </w:r>
+      <w:proofErr w:type="spellEnd"/>
+      <w:r>
+        <w:rPr>
+          <w:sz w:val="24"/>
+          <w:szCs w:val="24"/>
+        </w:rPr>
+        <w:t xml:space="preserve"> tool in the portal, which can suggest not only the regions, but the classes of object they contain.</w:t>
+      </w:r>
+    </w:p>
+    <w:p>
+      <w:pPr>
+        <w:pStyle w:val="NoSpacing"/>
+        <w:rPr>
+          <w:sz w:val="24"/>
+          <w:szCs w:val="24"/>
+        </w:rPr>
+      </w:pPr>
+    </w:p>
+    <w:p>
+      <w:pPr>
+        <w:pStyle w:val="NoSpacing"/>
+        <w:rPr>
+          <w:b/>
+          <w:sz w:val="24"/>
+          <w:szCs w:val="24"/>
+        </w:rPr>
+      </w:pPr>
+      <w:r>
+        <w:rPr>
+          <w:b/>
+          <w:sz w:val="24"/>
+          <w:szCs w:val="24"/>
+        </w:rPr>
+        <w:t xml:space="preserve">Alternative </w:t>
+      </w:r>
+      <w:proofErr w:type="spellStart"/>
+      <w:r>
+        <w:rPr>
+          <w:b/>
+          <w:sz w:val="24"/>
+          <w:szCs w:val="24"/>
+        </w:rPr>
+        <w:t>labeling</w:t>
+      </w:r>
+      <w:proofErr w:type="spellEnd"/>
+      <w:r>
+        <w:rPr>
+          <w:b/>
+          <w:sz w:val="24"/>
+          <w:szCs w:val="24"/>
+        </w:rPr>
+        <w:t xml:space="preserve"> approaches</w:t>
+      </w:r>
+    </w:p>
+    <w:p>
+      <w:pPr>
+        <w:pStyle w:val="NoSpacing"/>
+        <w:ind w:left="720"/>
+        <w:rPr>
+          <w:sz w:val="24"/>
+          <w:szCs w:val="24"/>
+        </w:rPr>
+      </w:pPr>
+      <w:r>
+        <w:rPr>
+          <w:sz w:val="24"/>
+          <w:szCs w:val="24"/>
+        </w:rPr>
+        <w:t xml:space="preserve">Alternatively, you can use a custom or third-party </w:t>
+      </w:r>
+      <w:proofErr w:type="spellStart"/>
+      <w:r>
+        <w:rPr>
+          <w:sz w:val="24"/>
+          <w:szCs w:val="24"/>
+        </w:rPr>
+        <w:t>labeling</w:t>
+      </w:r>
+      <w:proofErr w:type="spellEnd"/>
+      <w:r>
+        <w:rPr>
+          <w:sz w:val="24"/>
+          <w:szCs w:val="24"/>
+        </w:rPr>
+        <w:t xml:space="preserve"> tool, or choose to label images manually, to take advantage of other features, such as assigning image </w:t>
+      </w:r>
+      <w:proofErr w:type="spellStart"/>
+      <w:r>
+        <w:rPr>
+          <w:sz w:val="24"/>
+          <w:szCs w:val="24"/>
+        </w:rPr>
+        <w:t>labeling</w:t>
+      </w:r>
+      <w:proofErr w:type="spellEnd"/>
+      <w:r>
+        <w:rPr>
+          <w:sz w:val="24"/>
+          <w:szCs w:val="24"/>
+        </w:rPr>
+        <w:t xml:space="preserve"> tasks to multiple team members.</w:t>
+      </w:r>
+    </w:p>
+    <w:p>
+      <w:pPr>
+        <w:pStyle w:val="NoSpacing"/>
+        <w:rPr>
+          <w:sz w:val="24"/>
+          <w:szCs w:val="24"/>
+        </w:rPr>
+      </w:pPr>
+    </w:p>
+    <w:p>
+      <w:pPr>
+        <w:pStyle w:val="NoSpacing"/>
+        <w:rPr>
+          <w:sz w:val="24"/>
+          <w:szCs w:val="24"/>
+        </w:rPr>
+      </w:pPr>
+      <w:r>
+        <w:rPr>
+          <w:sz w:val="24"/>
+          <w:szCs w:val="24"/>
+        </w:rPr>
+        <w:t xml:space="preserve">If you choose to use a </w:t>
+      </w:r>
+      <w:proofErr w:type="spellStart"/>
+      <w:r>
+        <w:rPr>
+          <w:sz w:val="24"/>
+          <w:szCs w:val="24"/>
+        </w:rPr>
+        <w:t>labeling</w:t>
+      </w:r>
+      <w:proofErr w:type="spellEnd"/>
+      <w:r>
+        <w:rPr>
+          <w:sz w:val="24"/>
+          <w:szCs w:val="24"/>
+        </w:rPr>
+        <w:t xml:space="preserve"> tool other than the Azure AI Custom Vision portal, you may need to adjust the output to match the measurement units expected by the Azure AI Custom Vision API. Bounding boxes are defined by four values that represent the left (X) and top (Y) coordinates of the top-left corner of the bounding box, and the width and height of the bounding box. These values are expressed as proportional values relative to the source image size. </w:t>
+      </w:r>
+    </w:p>
+    <w:p>
+      <w:pPr>
+        <w:pStyle w:val="NoSpacing"/>
+        <w:rPr>
+          <w:sz w:val="24"/>
+          <w:szCs w:val="24"/>
+        </w:rPr>
+      </w:pPr>
+    </w:p>
+    <w:p>
+      <w:pPr>
+        <w:pStyle w:val="NoSpacing"/>
+        <w:rPr>
+          <w:sz w:val="24"/>
+          <w:szCs w:val="24"/>
+        </w:rPr>
+      </w:pPr>
+    </w:p>
+    <w:p>
+      <w:pPr>
+        <w:pStyle w:val="NoSpacing"/>
+        <w:rPr>
+          <w:sz w:val="24"/>
+          <w:szCs w:val="24"/>
+        </w:rPr>
+      </w:pPr>
+    </w:p>
+    <w:p>
+      <w:pPr>
+        <w:rPr>
+          <w:sz w:val="24"/>
+          <w:szCs w:val="24"/>
+        </w:rPr>
+      </w:pPr>
+      <w:r>
+        <w:rPr>
+          <w:sz w:val="24"/>
+          <w:szCs w:val="24"/>
+        </w:rPr>
+        <w:br w:type="page"/>
+      </w:r>
+    </w:p>
+    <w:p>
+      <w:pPr>
+        <w:pStyle w:val="NoSpacing"/>
+        <w:rPr>
+          <w:b/>
+          <w:sz w:val="24"/>
+          <w:szCs w:val="24"/>
+        </w:rPr>
+      </w:pPr>
+      <w:r>
+        <w:rPr>
+          <w:b/>
+          <w:sz w:val="24"/>
+          <w:szCs w:val="24"/>
+        </w:rPr>
+        <w:lastRenderedPageBreak/>
+        <w:t>Develop an object detection client application</w:t>
+      </w:r>
+    </w:p>
+    <w:p>
+      <w:pPr>
+        <w:pStyle w:val="NoSpacing"/>
+        <w:ind w:left="720"/>
+        <w:rPr>
+          <w:sz w:val="24"/>
+          <w:szCs w:val="24"/>
+        </w:rPr>
+      </w:pPr>
+      <w:r>
+        <w:rPr>
+          <w:sz w:val="24"/>
+          <w:szCs w:val="24"/>
+        </w:rPr>
+        <w:t xml:space="preserve">After you've trained an object detection model, you can use the Azure AI Custom Vision SDK to develop a client application that submits new images to be </w:t>
+      </w:r>
+      <w:proofErr w:type="spellStart"/>
+      <w:r>
+        <w:rPr>
+          <w:sz w:val="24"/>
+          <w:szCs w:val="24"/>
+        </w:rPr>
+        <w:t>analyzed</w:t>
+      </w:r>
+      <w:proofErr w:type="spellEnd"/>
+      <w:r>
+        <w:rPr>
+          <w:sz w:val="24"/>
+          <w:szCs w:val="24"/>
+        </w:rPr>
+        <w:t>.</w:t>
+      </w:r>
+    </w:p>
+    <w:p>
+      <w:pPr>
+        <w:pStyle w:val="NoSpacing"/>
+        <w:rPr>
+          <w:sz w:val="24"/>
+          <w:szCs w:val="24"/>
+        </w:rPr>
+      </w:pPr>
+    </w:p>
+    <w:p>
+      <w:pPr>
+        <w:pStyle w:val="NoSpacing"/>
+        <w:rPr>
+          <w:sz w:val="24"/>
+          <w:szCs w:val="24"/>
+        </w:rPr>
+      </w:pPr>
+    </w:p>
+    <w:p>
+      <w:pPr>
+        <w:pStyle w:val="NoSpacing"/>
+        <w:rPr>
+          <w:sz w:val="24"/>
+          <w:szCs w:val="24"/>
+        </w:rPr>
+      </w:pPr>
+      <w:r>
+        <w:rPr>
+          <w:noProof/>
+          <w:lang w:eastAsia="en-IN"/>
+        </w:rPr>
+        <w:drawing>
+          <wp:inline distT="0" distB="0" distL="0" distR="0" wp14:anchorId="469BD4A8" wp14:editId="41FCC9F6">
+            <wp:extent cx="5731510" cy="3735891"/>
+            <wp:effectExtent l="0" t="0" r="2540" b="0"/>
+            <wp:docPr id="4" name="Picture 4"/>
+            <wp:cNvGraphicFramePr>
+              <a:graphicFrameLocks xmlns:a="http://schemas.openxmlformats.org/drawingml/2006/main" noChangeAspect="1"/>
+            </wp:cNvGraphicFramePr>
+            <a:graphic xmlns:a="http://schemas.openxmlformats.org/drawingml/2006/main">
+              <a:graphicData uri="http://schemas.openxmlformats.org/drawingml/2006/picture">
+                <pic:pic xmlns:pic="http://schemas.openxmlformats.org/drawingml/2006/picture">
+                  <pic:nvPicPr>
+                    <pic:cNvPr id="0" name=""/>
+                    <pic:cNvPicPr/>
+                  </pic:nvPicPr>
+                  <pic:blipFill>
+                    <a:blip r:embed="rId9"/>
+                    <a:stretch>
+                      <a:fillRect/>
+                    </a:stretch>
+                  </pic:blipFill>
+                  <pic:spPr>
+                    <a:xfrm>
+                      <a:off x="0" y="0"/>
+                      <a:ext cx="5731510" cy="3735891"/>
+                    </a:xfrm>
+                    <a:prstGeom prst="rect">
+                      <a:avLst/>
+                    </a:prstGeom>
+                  </pic:spPr>
+                </pic:pic>
+              </a:graphicData>
+            </a:graphic>
+          </wp:inline>
+        </w:drawing>
+      </w:r>
+    </w:p>
+    <w:p>
+      <w:pPr>
+        <w:pStyle w:val="NoSpacing"/>
+        <w:rPr>
+          <w:sz w:val="24"/>
+          <w:szCs w:val="24"/>
+        </w:rPr>
+      </w:pPr>
+    </w:p>
+    <w:p>
+      <w:pPr>
+        <w:rPr>
+          <w:sz w:val="24"/>
+          <w:szCs w:val="24"/>
+        </w:rPr>
+      </w:pPr>
+      <w:r>
+        <w:rPr>
+          <w:sz w:val="24"/>
+          <w:szCs w:val="24"/>
+        </w:rPr>
+        <w:br w:type="page"/>
+      </w:r>
+    </w:p>
+    <w:p>
+      <w:pPr>
+        <w:pStyle w:val="NoSpacing"/>
+        <w:jc w:val="center"/>
+        <w:rPr>
+          <w:b/>
+          <w:sz w:val="24"/>
+          <w:szCs w:val="24"/>
+          <w:u w:val="single"/>
+        </w:rPr>
+      </w:pPr>
+      <w:r>
+        <w:rPr>
+          <w:b/>
+          <w:sz w:val="24"/>
+          <w:szCs w:val="24"/>
+          <w:u w:val="single"/>
+        </w:rPr>
+        <w:lastRenderedPageBreak/>
+        <w:t xml:space="preserve">4.6 - </w:t>
+      </w:r>
+      <w:proofErr w:type="spellStart"/>
+      <w:r>
+        <w:rPr>
+          <w:b/>
+          <w:sz w:val="24"/>
+          <w:szCs w:val="24"/>
+          <w:u w:val="single"/>
+        </w:rPr>
+        <w:t>Analyze</w:t>
+      </w:r>
+      <w:proofErr w:type="spellEnd"/>
+      <w:r>
+        <w:rPr>
+          <w:b/>
+          <w:sz w:val="24"/>
+          <w:szCs w:val="24"/>
+          <w:u w:val="single"/>
+        </w:rPr>
+        <w:t xml:space="preserve"> video (Azure Video Indexer)</w:t>
+      </w:r>
+    </w:p>
+    <w:p>
+      <w:pPr>
+        <w:pStyle w:val="NoSpacing"/>
+        <w:rPr>
+          <w:sz w:val="24"/>
+          <w:szCs w:val="24"/>
+        </w:rPr>
+      </w:pPr>
+    </w:p>
+    <w:p>
+      <w:pPr>
+        <w:pStyle w:val="NoSpacing"/>
+        <w:rPr>
+          <w:b/>
+          <w:sz w:val="24"/>
+          <w:szCs w:val="24"/>
+        </w:rPr>
+      </w:pPr>
+      <w:r>
+        <w:rPr>
+          <w:b/>
+          <w:sz w:val="24"/>
+          <w:szCs w:val="24"/>
+        </w:rPr>
+        <w:t>Understand Azure Video Indexer capabilities</w:t>
+      </w:r>
+    </w:p>
+    <w:p>
+      <w:pPr>
+        <w:pStyle w:val="NoSpacing"/>
+        <w:ind w:left="720"/>
+        <w:rPr>
+          <w:sz w:val="24"/>
+          <w:szCs w:val="24"/>
+        </w:rPr>
+      </w:pPr>
+      <w:r>
+        <w:rPr>
+          <w:sz w:val="24"/>
+          <w:szCs w:val="24"/>
+        </w:rPr>
+        <w:t>The Azure Video Indexer</w:t>
+      </w:r>
+      <w:r>
+        <w:rPr>
+          <w:sz w:val="24"/>
+          <w:szCs w:val="24"/>
+        </w:rPr>
+        <w:t xml:space="preserve"> (</w:t>
+      </w:r>
+      <w:r>
+        <w:rPr>
+          <w:b/>
+          <w:sz w:val="24"/>
+          <w:szCs w:val="24"/>
+        </w:rPr>
+        <w:t>https://www.videoindexer.ai/</w:t>
+      </w:r>
+      <w:r>
+        <w:rPr>
+          <w:sz w:val="24"/>
+          <w:szCs w:val="24"/>
+        </w:rPr>
+        <w:t>)</w:t>
+      </w:r>
+      <w:r>
+        <w:rPr>
+          <w:sz w:val="24"/>
+          <w:szCs w:val="24"/>
+        </w:rPr>
+        <w:t xml:space="preserve"> service is designed to help you extract information from videos. It provides functionality that you can use for:</w:t>
+      </w:r>
+    </w:p>
+    <w:p>
+      <w:pPr>
+        <w:pStyle w:val="NoSpacing"/>
+        <w:rPr>
+          <w:sz w:val="24"/>
+          <w:szCs w:val="24"/>
+        </w:rPr>
+      </w:pPr>
+    </w:p>
+    <w:p>
+      <w:pPr>
+        <w:pStyle w:val="NoSpacing"/>
+        <w:numPr>
+          <w:ilvl w:val="0"/>
+          <w:numId w:val="20"/>
+        </w:numPr>
+        <w:rPr>
+          <w:sz w:val="24"/>
+          <w:szCs w:val="24"/>
+        </w:rPr>
+      </w:pPr>
+      <w:r>
+        <w:rPr>
+          <w:b/>
+          <w:sz w:val="24"/>
+          <w:szCs w:val="24"/>
+        </w:rPr>
+        <w:t>Facial recognition</w:t>
+      </w:r>
+      <w:r>
+        <w:rPr>
+          <w:sz w:val="24"/>
+          <w:szCs w:val="24"/>
+        </w:rPr>
+        <w:t xml:space="preserve"> - detecting the presence of individual people in the image. This requires Limited Access approval.</w:t>
+      </w:r>
+    </w:p>
+    <w:p>
+      <w:pPr>
+        <w:pStyle w:val="NoSpacing"/>
+        <w:numPr>
+          <w:ilvl w:val="0"/>
+          <w:numId w:val="20"/>
+        </w:numPr>
+        <w:rPr>
+          <w:sz w:val="24"/>
+          <w:szCs w:val="24"/>
+        </w:rPr>
+      </w:pPr>
+      <w:r>
+        <w:rPr>
+          <w:b/>
+          <w:sz w:val="24"/>
+          <w:szCs w:val="24"/>
+        </w:rPr>
+        <w:t>Optical character recognition</w:t>
+      </w:r>
+      <w:r>
+        <w:rPr>
+          <w:sz w:val="24"/>
+          <w:szCs w:val="24"/>
+        </w:rPr>
+        <w:t xml:space="preserve"> - reading text in the video.</w:t>
+      </w:r>
+    </w:p>
+    <w:p>
+      <w:pPr>
+        <w:pStyle w:val="NoSpacing"/>
+        <w:numPr>
+          <w:ilvl w:val="0"/>
+          <w:numId w:val="20"/>
+        </w:numPr>
+        <w:rPr>
+          <w:sz w:val="24"/>
+          <w:szCs w:val="24"/>
+        </w:rPr>
+      </w:pPr>
+      <w:r>
+        <w:rPr>
+          <w:b/>
+          <w:sz w:val="24"/>
+          <w:szCs w:val="24"/>
+        </w:rPr>
+        <w:t>Speech transcription</w:t>
+      </w:r>
+      <w:r>
+        <w:rPr>
+          <w:sz w:val="24"/>
+          <w:szCs w:val="24"/>
+        </w:rPr>
+        <w:t xml:space="preserve"> - creating a text transcript of spoken dialog in the video.</w:t>
+      </w:r>
+    </w:p>
+    <w:p>
+      <w:pPr>
+        <w:pStyle w:val="NoSpacing"/>
+        <w:numPr>
+          <w:ilvl w:val="0"/>
+          <w:numId w:val="20"/>
+        </w:numPr>
+        <w:rPr>
+          <w:sz w:val="24"/>
+          <w:szCs w:val="24"/>
+        </w:rPr>
+      </w:pPr>
+      <w:r>
+        <w:rPr>
+          <w:b/>
+          <w:sz w:val="24"/>
+          <w:szCs w:val="24"/>
+        </w:rPr>
+        <w:t>Topics</w:t>
+      </w:r>
+      <w:r>
+        <w:rPr>
+          <w:sz w:val="24"/>
+          <w:szCs w:val="24"/>
+        </w:rPr>
+        <w:t xml:space="preserve"> - identification of key topics discussed in the video.</w:t>
+      </w:r>
+    </w:p>
+    <w:p>
+      <w:pPr>
+        <w:pStyle w:val="NoSpacing"/>
+        <w:numPr>
+          <w:ilvl w:val="0"/>
+          <w:numId w:val="20"/>
+        </w:numPr>
+        <w:rPr>
+          <w:sz w:val="24"/>
+          <w:szCs w:val="24"/>
+        </w:rPr>
+      </w:pPr>
+      <w:r>
+        <w:rPr>
+          <w:b/>
+          <w:sz w:val="24"/>
+          <w:szCs w:val="24"/>
+        </w:rPr>
+        <w:t>Sentiment</w:t>
+      </w:r>
+      <w:r>
+        <w:rPr>
+          <w:sz w:val="24"/>
+          <w:szCs w:val="24"/>
+        </w:rPr>
+        <w:t xml:space="preserve"> - analysis of how positive or negative segments within the video are.</w:t>
+      </w:r>
+    </w:p>
+    <w:p>
+      <w:pPr>
+        <w:pStyle w:val="NoSpacing"/>
+        <w:numPr>
+          <w:ilvl w:val="0"/>
+          <w:numId w:val="20"/>
+        </w:numPr>
+        <w:rPr>
+          <w:sz w:val="24"/>
+          <w:szCs w:val="24"/>
+        </w:rPr>
+      </w:pPr>
+      <w:r>
+        <w:rPr>
+          <w:b/>
+          <w:sz w:val="24"/>
+          <w:szCs w:val="24"/>
+        </w:rPr>
+        <w:t>Labels</w:t>
+      </w:r>
+      <w:r>
+        <w:rPr>
+          <w:sz w:val="24"/>
+          <w:szCs w:val="24"/>
+        </w:rPr>
+        <w:t xml:space="preserve"> - label tags that identify key objects or themes throughout the video.</w:t>
+      </w:r>
+    </w:p>
+    <w:p>
+      <w:pPr>
+        <w:pStyle w:val="NoSpacing"/>
+        <w:numPr>
+          <w:ilvl w:val="0"/>
+          <w:numId w:val="20"/>
+        </w:numPr>
+        <w:rPr>
+          <w:sz w:val="24"/>
+          <w:szCs w:val="24"/>
+        </w:rPr>
+      </w:pPr>
+      <w:r>
+        <w:rPr>
+          <w:b/>
+          <w:sz w:val="24"/>
+          <w:szCs w:val="24"/>
+        </w:rPr>
+        <w:t>Content moderation</w:t>
+      </w:r>
+      <w:r>
+        <w:rPr>
+          <w:sz w:val="24"/>
+          <w:szCs w:val="24"/>
+        </w:rPr>
+        <w:t xml:space="preserve"> - detection of adult or violent themes in the video.</w:t>
+      </w:r>
+    </w:p>
+    <w:p>
+      <w:pPr>
+        <w:pStyle w:val="NoSpacing"/>
+        <w:numPr>
+          <w:ilvl w:val="0"/>
+          <w:numId w:val="20"/>
+        </w:numPr>
+        <w:rPr>
+          <w:sz w:val="24"/>
+          <w:szCs w:val="24"/>
+        </w:rPr>
+      </w:pPr>
+      <w:r>
+        <w:rPr>
+          <w:b/>
+          <w:sz w:val="24"/>
+          <w:szCs w:val="24"/>
+        </w:rPr>
+        <w:t>Scene segmentation</w:t>
+      </w:r>
+      <w:r>
+        <w:rPr>
+          <w:sz w:val="24"/>
+          <w:szCs w:val="24"/>
+        </w:rPr>
+        <w:t xml:space="preserve"> - a breakdown of the video into its constituent scenes.</w:t>
+      </w:r>
+    </w:p>
+    <w:p>
+      <w:pPr>
+        <w:pStyle w:val="NoSpacing"/>
+        <w:ind w:left="1080"/>
+        <w:rPr>
+          <w:sz w:val="24"/>
+          <w:szCs w:val="24"/>
+        </w:rPr>
+      </w:pPr>
+    </w:p>
+    <w:p>
+      <w:pPr>
+        <w:pStyle w:val="NoSpacing"/>
+        <w:ind w:left="1080"/>
+        <w:rPr>
+          <w:sz w:val="24"/>
+          <w:szCs w:val="24"/>
+        </w:rPr>
+      </w:pPr>
+      <w:r>
+        <w:rPr>
+          <w:sz w:val="24"/>
+          <w:szCs w:val="24"/>
+        </w:rPr>
+        <w:t xml:space="preserve">The Video </w:t>
+      </w:r>
+      <w:proofErr w:type="spellStart"/>
+      <w:r>
+        <w:rPr>
+          <w:sz w:val="24"/>
+          <w:szCs w:val="24"/>
+        </w:rPr>
+        <w:t>Analyzer</w:t>
+      </w:r>
+      <w:proofErr w:type="spellEnd"/>
+      <w:r>
+        <w:rPr>
+          <w:sz w:val="24"/>
+          <w:szCs w:val="24"/>
+        </w:rPr>
+        <w:t xml:space="preserve"> service provides a portal website that you can use to upload, view, and </w:t>
+      </w:r>
+      <w:proofErr w:type="spellStart"/>
+      <w:r>
+        <w:rPr>
+          <w:sz w:val="24"/>
+          <w:szCs w:val="24"/>
+        </w:rPr>
+        <w:t>analyze</w:t>
+      </w:r>
+      <w:proofErr w:type="spellEnd"/>
+      <w:r>
+        <w:rPr>
+          <w:sz w:val="24"/>
+          <w:szCs w:val="24"/>
+        </w:rPr>
+        <w:t xml:space="preserve"> videos interactively.</w:t>
+      </w:r>
+    </w:p>
+    <w:p>
+      <w:pPr>
+        <w:pStyle w:val="NoSpacing"/>
+        <w:rPr>
+          <w:sz w:val="24"/>
+          <w:szCs w:val="24"/>
+        </w:rPr>
+      </w:pPr>
+    </w:p>
+    <w:p>
+      <w:pPr>
+        <w:pStyle w:val="NoSpacing"/>
+        <w:rPr>
+          <w:sz w:val="24"/>
+          <w:szCs w:val="24"/>
+        </w:rPr>
+      </w:pPr>
+    </w:p>
+    <w:p>
+      <w:pPr>
+        <w:pStyle w:val="NoSpacing"/>
+        <w:rPr>
+          <w:b/>
+          <w:sz w:val="24"/>
+          <w:szCs w:val="24"/>
+        </w:rPr>
+      </w:pPr>
+      <w:r>
+        <w:rPr>
+          <w:b/>
+          <w:sz w:val="24"/>
+          <w:szCs w:val="24"/>
+        </w:rPr>
+        <w:t>Extract custom insights</w:t>
+      </w:r>
+    </w:p>
+    <w:p>
+      <w:pPr>
+        <w:pStyle w:val="NoSpacing"/>
+        <w:ind w:left="720"/>
+        <w:rPr>
+          <w:sz w:val="24"/>
+          <w:szCs w:val="24"/>
+        </w:rPr>
+      </w:pPr>
+      <w:r>
+        <w:rPr>
+          <w:sz w:val="24"/>
+          <w:szCs w:val="24"/>
+        </w:rPr>
+        <w:t xml:space="preserve">Azure Video Indexer includes predefined models that can recognize well-known celebrities, do OCR, and transcribe spoken phrases into text. You can extend the recognition capabilities of Video </w:t>
+      </w:r>
+      <w:proofErr w:type="spellStart"/>
+      <w:r>
+        <w:rPr>
+          <w:sz w:val="24"/>
+          <w:szCs w:val="24"/>
+        </w:rPr>
+        <w:t>Analyzer</w:t>
+      </w:r>
+      <w:proofErr w:type="spellEnd"/>
+      <w:r>
+        <w:rPr>
+          <w:sz w:val="24"/>
+          <w:szCs w:val="24"/>
+        </w:rPr>
+        <w:t xml:space="preserve"> by creating custom models for:</w:t>
+      </w:r>
+    </w:p>
+    <w:p>
+      <w:pPr>
+        <w:pStyle w:val="NoSpacing"/>
+        <w:rPr>
+          <w:sz w:val="24"/>
+          <w:szCs w:val="24"/>
+        </w:rPr>
+      </w:pPr>
+    </w:p>
+    <w:p>
+      <w:pPr>
+        <w:pStyle w:val="NoSpacing"/>
+        <w:numPr>
+          <w:ilvl w:val="0"/>
+          <w:numId w:val="21"/>
+        </w:numPr>
+        <w:rPr>
+          <w:sz w:val="24"/>
+          <w:szCs w:val="24"/>
+        </w:rPr>
+      </w:pPr>
+      <w:r>
+        <w:rPr>
+          <w:b/>
+          <w:sz w:val="24"/>
+          <w:szCs w:val="24"/>
+        </w:rPr>
+        <w:t>People</w:t>
+      </w:r>
+      <w:r>
+        <w:rPr>
+          <w:sz w:val="24"/>
+          <w:szCs w:val="24"/>
+        </w:rPr>
+        <w:t>. Add images of the faces of people you want to recognize in videos, and train a model. Video Indexer will then recognize these people in all of your videos.</w:t>
+      </w:r>
+    </w:p>
+    <w:p>
+      <w:pPr>
+        <w:pStyle w:val="NoSpacing"/>
+        <w:numPr>
+          <w:ilvl w:val="0"/>
+          <w:numId w:val="21"/>
+        </w:numPr>
+        <w:rPr>
+          <w:sz w:val="24"/>
+          <w:szCs w:val="24"/>
+        </w:rPr>
+      </w:pPr>
+      <w:r>
+        <w:rPr>
+          <w:b/>
+          <w:sz w:val="24"/>
+          <w:szCs w:val="24"/>
+        </w:rPr>
+        <w:t>Language</w:t>
+      </w:r>
+      <w:r>
+        <w:rPr>
+          <w:sz w:val="24"/>
+          <w:szCs w:val="24"/>
+        </w:rPr>
+        <w:t>. If your organization uses specific terminology that may not be in common usage, you can train a custom model to detect and transcribe it.</w:t>
+      </w:r>
+    </w:p>
+    <w:p>
+      <w:pPr>
+        <w:pStyle w:val="NoSpacing"/>
+        <w:numPr>
+          <w:ilvl w:val="0"/>
+          <w:numId w:val="21"/>
+        </w:numPr>
+        <w:rPr>
+          <w:sz w:val="24"/>
+          <w:szCs w:val="24"/>
+        </w:rPr>
+      </w:pPr>
+      <w:r>
+        <w:rPr>
+          <w:b/>
+          <w:sz w:val="24"/>
+          <w:szCs w:val="24"/>
+        </w:rPr>
+        <w:t>Brands</w:t>
+      </w:r>
+      <w:r>
+        <w:rPr>
+          <w:sz w:val="24"/>
+          <w:szCs w:val="24"/>
+        </w:rPr>
+        <w:t>. You can train a model to recognize specific names as brands, for example to identify products, projects, or companies that are relevant to your business.</w:t>
+      </w:r>
+    </w:p>
+    <w:p>
+      <w:pPr>
+        <w:pStyle w:val="NoSpacing"/>
+        <w:rPr>
+          <w:b/>
+          <w:sz w:val="24"/>
+          <w:szCs w:val="24"/>
+        </w:rPr>
+      </w:pPr>
+    </w:p>
+    <w:p>
+      <w:pPr>
+        <w:rPr>
+          <w:b/>
+          <w:sz w:val="24"/>
+          <w:szCs w:val="24"/>
+        </w:rPr>
+      </w:pPr>
+      <w:r>
+        <w:rPr>
+          <w:b/>
+          <w:sz w:val="24"/>
+          <w:szCs w:val="24"/>
+        </w:rPr>
+        <w:br w:type="page"/>
+      </w:r>
+    </w:p>
+    <w:p>
+      <w:pPr>
+        <w:pStyle w:val="NoSpacing"/>
+        <w:rPr>
+          <w:b/>
+          <w:sz w:val="24"/>
+          <w:szCs w:val="24"/>
+        </w:rPr>
+      </w:pPr>
+      <w:r>
+        <w:rPr>
+          <w:b/>
+          <w:sz w:val="24"/>
+          <w:szCs w:val="24"/>
+        </w:rPr>
+        <w:lastRenderedPageBreak/>
+        <w:t xml:space="preserve">Use Video </w:t>
+      </w:r>
+      <w:proofErr w:type="spellStart"/>
+      <w:r>
+        <w:rPr>
+          <w:b/>
+          <w:sz w:val="24"/>
+          <w:szCs w:val="24"/>
+        </w:rPr>
+        <w:t>Analyzer</w:t>
+      </w:r>
+      <w:proofErr w:type="spellEnd"/>
+      <w:r>
+        <w:rPr>
+          <w:b/>
+          <w:sz w:val="24"/>
+          <w:szCs w:val="24"/>
+        </w:rPr>
+        <w:t xml:space="preserve"> widgets and APIs</w:t>
+      </w:r>
+    </w:p>
+    <w:p>
+      <w:pPr>
+        <w:pStyle w:val="NoSpacing"/>
+        <w:rPr>
+          <w:sz w:val="24"/>
+          <w:szCs w:val="24"/>
+        </w:rPr>
+      </w:pPr>
+    </w:p>
+    <w:p>
+      <w:pPr>
+        <w:pStyle w:val="NoSpacing"/>
+        <w:ind w:left="720"/>
+        <w:rPr>
+          <w:sz w:val="24"/>
+          <w:szCs w:val="24"/>
+        </w:rPr>
+      </w:pPr>
+      <w:r>
+        <w:rPr>
+          <w:sz w:val="24"/>
+          <w:szCs w:val="24"/>
+        </w:rPr>
+        <w:t>While you can perform all video analysis tasks in the Azure Video Indexer portal, you may want to incorporate the service into custom applications. There are two ways you can accomplish this.</w:t>
+      </w:r>
+    </w:p>
+    <w:p>
+      <w:pPr>
+        <w:pStyle w:val="NoSpacing"/>
+        <w:rPr>
+          <w:sz w:val="24"/>
+          <w:szCs w:val="24"/>
+        </w:rPr>
+      </w:pPr>
+    </w:p>
+    <w:p>
+      <w:pPr>
+        <w:pStyle w:val="NoSpacing"/>
+        <w:numPr>
+          <w:ilvl w:val="0"/>
+          <w:numId w:val="22"/>
+        </w:numPr>
+        <w:rPr>
+          <w:b/>
+          <w:sz w:val="24"/>
+          <w:szCs w:val="24"/>
+        </w:rPr>
+      </w:pPr>
+      <w:r>
+        <w:rPr>
+          <w:b/>
+          <w:sz w:val="24"/>
+          <w:szCs w:val="24"/>
+        </w:rPr>
+        <w:t>Azure Video Indexer widgets</w:t>
+      </w:r>
+    </w:p>
+    <w:p>
+      <w:pPr>
+        <w:pStyle w:val="NoSpacing"/>
+        <w:ind w:left="720"/>
+        <w:rPr>
+          <w:sz w:val="24"/>
+          <w:szCs w:val="24"/>
+        </w:rPr>
+      </w:pPr>
+      <w:r>
+        <w:rPr>
+          <w:sz w:val="24"/>
+          <w:szCs w:val="24"/>
+        </w:rPr>
+        <w:tab/>
+      </w:r>
+      <w:r>
+        <w:rPr>
+          <w:sz w:val="24"/>
+          <w:szCs w:val="24"/>
+        </w:rPr>
+        <w:t xml:space="preserve">The widgets used in the Azure Video Indexer portal to play, </w:t>
+      </w:r>
+      <w:proofErr w:type="spellStart"/>
+      <w:r>
+        <w:rPr>
+          <w:sz w:val="24"/>
+          <w:szCs w:val="24"/>
+        </w:rPr>
+        <w:t>analyze</w:t>
+      </w:r>
+      <w:proofErr w:type="spellEnd"/>
+      <w:r>
+        <w:rPr>
+          <w:sz w:val="24"/>
+          <w:szCs w:val="24"/>
+        </w:rPr>
+        <w:t>, and edit videos can be embedded in your own custom HTML interfaces. You can use this technique to share insights from specific videos with others without giving them full access to your account in the Azure Video Indexer portal.</w:t>
+      </w:r>
+    </w:p>
+    <w:p>
+      <w:pPr>
+        <w:pStyle w:val="NoSpacing"/>
+        <w:rPr>
+          <w:sz w:val="24"/>
+          <w:szCs w:val="24"/>
+        </w:rPr>
+      </w:pPr>
+    </w:p>
+    <w:p>
+      <w:pPr>
+        <w:pStyle w:val="NoSpacing"/>
+        <w:numPr>
+          <w:ilvl w:val="0"/>
+          <w:numId w:val="22"/>
+        </w:numPr>
+        <w:rPr>
+          <w:b/>
+          <w:sz w:val="24"/>
+          <w:szCs w:val="24"/>
+        </w:rPr>
+      </w:pPr>
+      <w:r>
+        <w:rPr>
+          <w:b/>
+          <w:sz w:val="24"/>
+          <w:szCs w:val="24"/>
+        </w:rPr>
+        <w:t>Azure Video Indexer API</w:t>
+      </w:r>
+    </w:p>
+    <w:p>
+      <w:pPr>
+        <w:pStyle w:val="NoSpacing"/>
+        <w:ind w:left="720" w:firstLine="720"/>
+        <w:rPr>
+          <w:sz w:val="24"/>
+          <w:szCs w:val="24"/>
+        </w:rPr>
+      </w:pPr>
+      <w:r>
+        <w:rPr>
+          <w:sz w:val="24"/>
+          <w:szCs w:val="24"/>
+        </w:rPr>
+        <w:t>Azure Video Indexer provides a REST API that you can use to obtain information about your account, including an access token.</w:t>
+      </w:r>
+    </w:p>
+    <w:p>
+      <w:pPr>
+        <w:pStyle w:val="NoSpacing"/>
+        <w:rPr>
+          <w:b/>
+          <w:sz w:val="24"/>
+          <w:szCs w:val="24"/>
+        </w:rPr>
+      </w:pPr>
+      <w:r>
+        <w:rPr>
+          <w:sz w:val="24"/>
+          <w:szCs w:val="24"/>
+        </w:rPr>
+        <w:tab/>
+      </w:r>
+      <w:r>
+        <w:rPr>
+          <w:b/>
+          <w:sz w:val="24"/>
+          <w:szCs w:val="24"/>
+        </w:rPr>
+        <w:t>https://api.videoindexer.ai/Auth/&lt;location&gt;/Accounts/&lt;accountId&gt;/AccessToken</w:t>
+      </w:r>
+    </w:p>
+    <w:p>
+      <w:pPr>
+        <w:pStyle w:val="NoSpacing"/>
+        <w:rPr>
+          <w:sz w:val="24"/>
+          <w:szCs w:val="24"/>
+        </w:rPr>
+      </w:pPr>
+    </w:p>
+    <w:p>
+      <w:pPr>
+        <w:pStyle w:val="NoSpacing"/>
+        <w:ind w:left="720" w:firstLine="720"/>
+        <w:rPr>
+          <w:sz w:val="24"/>
+          <w:szCs w:val="24"/>
+        </w:rPr>
+      </w:pPr>
+      <w:r>
+        <w:rPr>
+          <w:sz w:val="24"/>
+          <w:szCs w:val="24"/>
+        </w:rPr>
+        <w:t>You can then use your token to consume the REST API and automate video indexing tasks, creating projects, retrieving insights, and creating or deleting custom models.</w:t>
+      </w:r>
+    </w:p>
+    <w:p>
+      <w:pPr>
+        <w:pStyle w:val="NoSpacing"/>
+        <w:rPr>
+          <w:sz w:val="24"/>
+          <w:szCs w:val="24"/>
+        </w:rPr>
+      </w:pPr>
+    </w:p>
+    <w:p>
+      <w:pPr>
+        <w:pStyle w:val="NoSpacing"/>
+        <w:rPr>
+          <w:b/>
+          <w:sz w:val="24"/>
+          <w:szCs w:val="24"/>
+        </w:rPr>
+      </w:pPr>
+      <w:r>
+        <w:rPr>
+          <w:b/>
+          <w:sz w:val="24"/>
+          <w:szCs w:val="24"/>
+        </w:rPr>
+        <w:t>Deploy with ARM template</w:t>
+      </w:r>
+    </w:p>
+    <w:p>
+      <w:pPr>
+        <w:pStyle w:val="NoSpacing"/>
+        <w:ind w:left="720"/>
+        <w:rPr>
+          <w:sz w:val="24"/>
+          <w:szCs w:val="24"/>
+        </w:rPr>
+      </w:pPr>
+      <w:r>
+        <w:rPr>
+          <w:sz w:val="24"/>
+          <w:szCs w:val="24"/>
+        </w:rPr>
+        <w:t>Azure Resource Manager (ARM) templates are available to create the Azure AI Video Indexer resource in your subscription, based on the parameters specified in the template file.</w:t>
+      </w:r>
+    </w:p>
+    <w:p>
+      <w:pPr>
+        <w:pStyle w:val="NoSpacing"/>
+        <w:rPr>
+          <w:sz w:val="24"/>
+          <w:szCs w:val="24"/>
+        </w:rPr>
+      </w:pPr>
+    </w:p>
+    <w:p>
+      <w:pPr>
+        <w:rPr>
+          <w:sz w:val="24"/>
+          <w:szCs w:val="24"/>
+        </w:rPr>
+      </w:pPr>
+      <w:r>
+        <w:rPr>
+          <w:sz w:val="24"/>
+          <w:szCs w:val="24"/>
+        </w:rPr>
+        <w:br w:type="page"/>
+      </w:r>
+    </w:p>
+    <w:p>
+      <w:pPr>
+        <w:pStyle w:val="NoSpacing"/>
+        <w:jc w:val="center"/>
+        <w:rPr>
+          <w:b/>
+          <w:sz w:val="24"/>
+          <w:szCs w:val="24"/>
+          <w:u w:val="single"/>
+        </w:rPr>
+      </w:pPr>
+      <w:r>
+        <w:rPr>
+          <w:b/>
+          <w:sz w:val="24"/>
+          <w:szCs w:val="24"/>
+          <w:u w:val="single"/>
+        </w:rPr>
+        <w:lastRenderedPageBreak/>
+        <w:t xml:space="preserve">4.7 - </w:t>
+      </w:r>
+      <w:r>
+        <w:rPr>
+          <w:b/>
+          <w:sz w:val="24"/>
+          <w:szCs w:val="24"/>
+          <w:u w:val="single"/>
+        </w:rPr>
+        <w:t>Develop a vision-enabled generative AI application</w:t>
+      </w:r>
+    </w:p>
+    <w:p>
+      <w:pPr>
+        <w:pStyle w:val="NoSpacing"/>
+        <w:rPr>
+          <w:sz w:val="24"/>
+          <w:szCs w:val="24"/>
+        </w:rPr>
+      </w:pPr>
+    </w:p>
+    <w:p>
+      <w:pPr>
+        <w:pStyle w:val="NoSpacing"/>
+        <w:rPr>
+          <w:sz w:val="24"/>
+          <w:szCs w:val="24"/>
+        </w:rPr>
+      </w:pPr>
+      <w:r>
+        <w:rPr>
+          <w:sz w:val="24"/>
+          <w:szCs w:val="24"/>
+        </w:rPr>
+        <w:tab/>
+        <w:t>Generative AI models enable you to develop chat-based applications that reason over and respond to input. Often this input takes the form of a text-based prompt, but increasingly multimodal models that can respond to visual input are becoming available.</w:t>
+      </w:r>
+    </w:p>
+    <w:p>
+      <w:pPr>
+        <w:pStyle w:val="NoSpacing"/>
+        <w:rPr>
+          <w:sz w:val="24"/>
+          <w:szCs w:val="24"/>
+        </w:rPr>
+      </w:pPr>
+    </w:p>
+    <w:p>
+      <w:pPr>
+        <w:pStyle w:val="NoSpacing"/>
+        <w:rPr>
+          <w:b/>
+          <w:sz w:val="24"/>
+          <w:szCs w:val="24"/>
+        </w:rPr>
+      </w:pPr>
+      <w:r>
+        <w:rPr>
+          <w:b/>
+          <w:sz w:val="24"/>
+          <w:szCs w:val="24"/>
+        </w:rPr>
+        <w:t>Deploy a multimodal model</w:t>
+      </w:r>
+    </w:p>
+    <w:p>
+      <w:pPr>
+        <w:pStyle w:val="NoSpacing"/>
+        <w:rPr>
+          <w:sz w:val="24"/>
+          <w:szCs w:val="24"/>
+        </w:rPr>
+      </w:pPr>
+      <w:r>
+        <w:rPr>
+          <w:sz w:val="24"/>
+          <w:szCs w:val="24"/>
+        </w:rPr>
+        <w:tab/>
+        <w:t>To handle prompts that include images, you need to deploy a multimodal generative AI model - in other words, a model that supports not only text-based input, but image-based (and in some cases, audio-based) input as well. Multimodal models available in Azure AI Foundry include (among others):</w:t>
+      </w:r>
+    </w:p>
+    <w:p>
+      <w:pPr>
+        <w:pStyle w:val="NoSpacing"/>
+        <w:numPr>
+          <w:ilvl w:val="0"/>
+          <w:numId w:val="22"/>
+        </w:numPr>
+        <w:rPr>
+          <w:sz w:val="24"/>
+          <w:szCs w:val="24"/>
+        </w:rPr>
+      </w:pPr>
+      <w:r>
+        <w:rPr>
+          <w:sz w:val="24"/>
+          <w:szCs w:val="24"/>
+        </w:rPr>
+        <w:t>Microsoft Phi-4-multimodal-instruct</w:t>
+      </w:r>
+    </w:p>
+    <w:p>
+      <w:pPr>
+        <w:pStyle w:val="NoSpacing"/>
+        <w:numPr>
+          <w:ilvl w:val="0"/>
+          <w:numId w:val="22"/>
+        </w:numPr>
+        <w:rPr>
+          <w:sz w:val="24"/>
+          <w:szCs w:val="24"/>
+        </w:rPr>
+      </w:pPr>
+      <w:proofErr w:type="spellStart"/>
+      <w:r>
+        <w:rPr>
+          <w:sz w:val="24"/>
+          <w:szCs w:val="24"/>
+        </w:rPr>
+        <w:t>OpenAI</w:t>
+      </w:r>
+      <w:proofErr w:type="spellEnd"/>
+      <w:r>
+        <w:rPr>
+          <w:sz w:val="24"/>
+          <w:szCs w:val="24"/>
+        </w:rPr>
+        <w:t xml:space="preserve"> gpt-4o</w:t>
+      </w:r>
+    </w:p>
+    <w:p>
+      <w:pPr>
+        <w:pStyle w:val="NoSpacing"/>
+        <w:numPr>
+          <w:ilvl w:val="0"/>
+          <w:numId w:val="22"/>
+        </w:numPr>
+        <w:rPr>
+          <w:sz w:val="24"/>
+          <w:szCs w:val="24"/>
+        </w:rPr>
+      </w:pPr>
+      <w:proofErr w:type="spellStart"/>
+      <w:r>
+        <w:rPr>
+          <w:sz w:val="24"/>
+          <w:szCs w:val="24"/>
+        </w:rPr>
+        <w:t>OpenAI</w:t>
+      </w:r>
+      <w:proofErr w:type="spellEnd"/>
+      <w:r>
+        <w:rPr>
+          <w:sz w:val="24"/>
+          <w:szCs w:val="24"/>
+        </w:rPr>
+        <w:t xml:space="preserve"> gpt-4o-mini</w:t>
+      </w:r>
+    </w:p>
+    <w:p>
+      <w:pPr>
+        <w:pStyle w:val="NoSpacing"/>
+        <w:rPr>
+          <w:sz w:val="24"/>
+          <w:szCs w:val="24"/>
+        </w:rPr>
+      </w:pPr>
+    </w:p>
+    <w:p>
+      <w:pPr>
+        <w:pStyle w:val="NoSpacing"/>
+        <w:rPr>
+          <w:sz w:val="24"/>
+          <w:szCs w:val="24"/>
+        </w:rPr>
+      </w:pPr>
+    </w:p>
+    <w:p>
+      <w:pPr>
+        <w:pStyle w:val="NoSpacing"/>
+        <w:rPr>
+          <w:b/>
+          <w:sz w:val="24"/>
+          <w:szCs w:val="24"/>
+        </w:rPr>
+      </w:pPr>
+      <w:r>
+        <w:rPr>
+          <w:b/>
+          <w:sz w:val="24"/>
+          <w:szCs w:val="24"/>
+        </w:rPr>
+        <w:t>Develop a vision-based chat app</w:t>
+      </w:r>
+    </w:p>
+    <w:p>
+      <w:pPr>
+        <w:pStyle w:val="NoSpacing"/>
+        <w:ind w:left="720"/>
+        <w:rPr>
+          <w:sz w:val="24"/>
+          <w:szCs w:val="24"/>
+        </w:rPr>
+      </w:pPr>
+      <w:r>
+        <w:rPr>
+          <w:sz w:val="24"/>
+          <w:szCs w:val="24"/>
+        </w:rPr>
+        <w:t>To develop a client app that engages in vision-based chats with a multimodal model, you can use the same basic techniques used for text-based chats. You require a connection to the endpoint where the model is deployed, and you use that endpoint to submit prompts that consists of messages to the model and process the responses.</w:t>
+      </w:r>
+    </w:p>
+    <w:p>
+      <w:pPr>
+        <w:pStyle w:val="NoSpacing"/>
+        <w:rPr>
+          <w:sz w:val="24"/>
+          <w:szCs w:val="24"/>
+        </w:rPr>
+      </w:pPr>
+    </w:p>
+    <w:p>
+      <w:pPr>
+        <w:pStyle w:val="NoSpacing"/>
+        <w:ind w:left="720"/>
+        <w:rPr>
+          <w:sz w:val="24"/>
+          <w:szCs w:val="24"/>
+        </w:rPr>
+      </w:pPr>
+      <w:r>
+        <w:rPr>
+          <w:sz w:val="24"/>
+          <w:szCs w:val="24"/>
+        </w:rPr>
+        <w:t>The key difference is that prompts for a vision-based chat include multi-part user messages that contain both a text (or audio where supported) content item and an image content item.</w:t>
+      </w:r>
+      <w:r>
+        <w:rPr>
+          <w:sz w:val="24"/>
+          <w:szCs w:val="24"/>
+        </w:rPr>
+        <w:tab/>
+      </w:r>
+    </w:p>
+    <w:p>
+      <w:pPr>
+        <w:pStyle w:val="NoSpacing"/>
+        <w:rPr>
+          <w:sz w:val="24"/>
+          <w:szCs w:val="24"/>
+        </w:rPr>
+      </w:pPr>
+    </w:p>
+    <w:p>
+      <w:pPr>
+        <w:pStyle w:val="NoSpacing"/>
+        <w:ind w:left="720"/>
+        <w:rPr>
+          <w:sz w:val="24"/>
+          <w:szCs w:val="24"/>
+        </w:rPr>
+      </w:pPr>
+      <w:r>
+        <w:rPr>
+          <w:sz w:val="24"/>
+          <w:szCs w:val="24"/>
+        </w:rPr>
+        <w:t>The JSON representation of a prompt that includes a multi-part user message looks something like this:</w:t>
+      </w:r>
+    </w:p>
+    <w:p>
+      <w:pPr>
+        <w:pStyle w:val="NoSpacing"/>
+        <w:rPr>
+          <w:sz w:val="24"/>
+          <w:szCs w:val="24"/>
+        </w:rPr>
+      </w:pPr>
+    </w:p>
+    <w:p>
+      <w:pPr>
+        <w:pStyle w:val="NoSpacing"/>
+        <w:rPr>
+          <w:sz w:val="24"/>
+          <w:szCs w:val="24"/>
+        </w:rPr>
+      </w:pPr>
+      <w:r>
+        <w:rPr>
+          <w:noProof/>
+          <w:lang w:eastAsia="en-IN"/>
+        </w:rPr>
+        <w:drawing>
+          <wp:inline distT="0" distB="0" distL="0" distR="0" wp14:anchorId="6FE67E11" wp14:editId="787F487C">
+            <wp:extent cx="5600700" cy="3238500"/>
+            <wp:effectExtent l="0" t="0" r="0" b="0"/>
+            <wp:docPr id="5" name="Picture 5"/>
+            <wp:cNvGraphicFramePr>
+              <a:graphicFrameLocks xmlns:a="http://schemas.openxmlformats.org/drawingml/2006/main" noChangeAspect="1"/>
+            </wp:cNvGraphicFramePr>
+            <a:graphic xmlns:a="http://schemas.openxmlformats.org/drawingml/2006/main">
+              <a:graphicData uri="http://schemas.openxmlformats.org/drawingml/2006/picture">
+                <pic:pic xmlns:pic="http://schemas.openxmlformats.org/drawingml/2006/picture">
+                  <pic:nvPicPr>
+                    <pic:cNvPr id="0" name=""/>
+                    <pic:cNvPicPr/>
+                  </pic:nvPicPr>
+                  <pic:blipFill>
+                    <a:blip r:embed="rId10"/>
+                    <a:stretch>
+                      <a:fillRect/>
+                    </a:stretch>
+                  </pic:blipFill>
+                  <pic:spPr>
+                    <a:xfrm>
+                      <a:off x="0" y="0"/>
+                      <a:ext cx="5600700" cy="3238500"/>
+                    </a:xfrm>
+                    <a:prstGeom prst="rect">
+                      <a:avLst/>
+                    </a:prstGeom>
+                  </pic:spPr>
+                </pic:pic>
+              </a:graphicData>
+            </a:graphic>
+          </wp:inline>
+        </w:drawing>
+      </w:r>
+    </w:p>
+    <w:p>
+      <w:pPr>
+        <w:pStyle w:val="NoSpacing"/>
+        <w:ind w:left="720"/>
+        <w:rPr>
+          <w:sz w:val="24"/>
+          <w:szCs w:val="24"/>
+        </w:rPr>
+      </w:pPr>
+      <w:r>
+        <w:rPr>
+          <w:sz w:val="24"/>
+          <w:szCs w:val="24"/>
+        </w:rPr>
+        <w:lastRenderedPageBreak/>
+        <w:t xml:space="preserve">When using binary data to submit a local image file, the </w:t>
+      </w:r>
+      <w:proofErr w:type="spellStart"/>
+      <w:r>
+        <w:rPr>
+          <w:sz w:val="24"/>
+          <w:szCs w:val="24"/>
+        </w:rPr>
+        <w:t>image_url</w:t>
+      </w:r>
+      <w:proofErr w:type="spellEnd"/>
+      <w:r>
+        <w:rPr>
+          <w:sz w:val="24"/>
+          <w:szCs w:val="24"/>
+        </w:rPr>
+        <w:t xml:space="preserve"> content takes the form of a base64 encoded value in a data URL format:</w:t>
+      </w:r>
+    </w:p>
+    <w:p>
+      <w:pPr>
+        <w:pStyle w:val="NoSpacing"/>
+        <w:ind w:firstLine="720"/>
+        <w:rPr>
+          <w:sz w:val="24"/>
+          <w:szCs w:val="24"/>
+        </w:rPr>
+      </w:pPr>
+      <w:r>
+        <w:rPr>
+          <w:noProof/>
+          <w:lang w:eastAsia="en-IN"/>
+        </w:rPr>
+        <w:drawing>
+          <wp:inline distT="0" distB="0" distL="0" distR="0" wp14:anchorId="60E0A19B" wp14:editId="59D11FEC">
+            <wp:extent cx="4442460" cy="1211580"/>
+            <wp:effectExtent l="0" t="0" r="0" b="7620"/>
+            <wp:docPr id="6" name="Picture 6"/>
+            <wp:cNvGraphicFramePr>
+              <a:graphicFrameLocks xmlns:a="http://schemas.openxmlformats.org/drawingml/2006/main" noChangeAspect="1"/>
+            </wp:cNvGraphicFramePr>
+            <a:graphic xmlns:a="http://schemas.openxmlformats.org/drawingml/2006/main">
+              <a:graphicData uri="http://schemas.openxmlformats.org/drawingml/2006/picture">
+                <pic:pic xmlns:pic="http://schemas.openxmlformats.org/drawingml/2006/picture">
+                  <pic:nvPicPr>
+                    <pic:cNvPr id="0" name=""/>
+                    <pic:cNvPicPr/>
+                  </pic:nvPicPr>
+                  <pic:blipFill>
+                    <a:blip r:embed="rId11"/>
+                    <a:stretch>
+                      <a:fillRect/>
+                    </a:stretch>
+                  </pic:blipFill>
+                  <pic:spPr>
+                    <a:xfrm>
+                      <a:off x="0" y="0"/>
+                      <a:ext cx="4442460" cy="1211580"/>
+                    </a:xfrm>
+                    <a:prstGeom prst="rect">
+                      <a:avLst/>
+                    </a:prstGeom>
+                  </pic:spPr>
+                </pic:pic>
+              </a:graphicData>
+            </a:graphic>
+          </wp:inline>
+        </w:drawing>
+      </w:r>
+    </w:p>
+    <w:p>
+      <w:pPr>
+        <w:pStyle w:val="NoSpacing"/>
+        <w:rPr>
+          <w:sz w:val="24"/>
+          <w:szCs w:val="24"/>
+        </w:rPr>
+      </w:pPr>
+    </w:p>
+    <w:p>
+      <w:pPr>
+        <w:rPr>
+          <w:sz w:val="24"/>
+          <w:szCs w:val="24"/>
+        </w:rPr>
+      </w:pPr>
+      <w:r>
+        <w:rPr>
+          <w:sz w:val="24"/>
+          <w:szCs w:val="24"/>
+        </w:rPr>
+        <w:br w:type="page"/>
+      </w:r>
+    </w:p>
+    <w:p>
+      <w:pPr>
+        <w:pStyle w:val="NoSpacing"/>
+        <w:jc w:val="center"/>
+        <w:rPr>
+          <w:b/>
+          <w:sz w:val="24"/>
+          <w:szCs w:val="24"/>
+          <w:u w:val="single"/>
+        </w:rPr>
+      </w:pPr>
+      <w:r>
+        <w:rPr>
+          <w:b/>
+          <w:sz w:val="24"/>
+          <w:szCs w:val="24"/>
+          <w:u w:val="single"/>
+        </w:rPr>
+        <w:lastRenderedPageBreak/>
+        <w:t xml:space="preserve">4.7 - </w:t>
+      </w:r>
+      <w:r>
+        <w:rPr>
+          <w:b/>
+          <w:sz w:val="24"/>
+          <w:szCs w:val="24"/>
+          <w:u w:val="single"/>
+        </w:rPr>
+        <w:t>Generate images with AI</w:t>
+      </w:r>
+    </w:p>
+    <w:p>
+      <w:pPr>
+        <w:pStyle w:val="NoSpacing"/>
+        <w:rPr>
+          <w:sz w:val="24"/>
+          <w:szCs w:val="24"/>
+        </w:rPr>
+      </w:pPr>
+    </w:p>
+    <w:p>
+      <w:pPr>
+        <w:pStyle w:val="NoSpacing"/>
+        <w:rPr>
+          <w:b/>
+          <w:sz w:val="24"/>
+          <w:szCs w:val="24"/>
+        </w:rPr>
+      </w:pPr>
+      <w:r>
+        <w:rPr>
+          <w:b/>
+          <w:sz w:val="24"/>
+          <w:szCs w:val="24"/>
+        </w:rPr>
+        <w:t>What are image-generation models?</w:t>
+      </w:r>
+    </w:p>
+    <w:p>
+      <w:pPr>
+        <w:pStyle w:val="NoSpacing"/>
+        <w:ind w:left="720"/>
+        <w:rPr>
+          <w:sz w:val="24"/>
+          <w:szCs w:val="24"/>
+        </w:rPr>
+      </w:pPr>
+      <w:r>
+        <w:rPr>
+          <w:sz w:val="24"/>
+          <w:szCs w:val="24"/>
+        </w:rPr>
+        <w:t>Azure AI Foundry supports multiple models that are capable of generating images, including (but not limited to):</w:t>
+      </w:r>
+    </w:p>
+    <w:p>
+      <w:pPr>
+        <w:pStyle w:val="NoSpacing"/>
+        <w:rPr>
+          <w:sz w:val="24"/>
+          <w:szCs w:val="24"/>
+        </w:rPr>
+      </w:pPr>
+      <w:r>
+        <w:rPr>
+          <w:sz w:val="24"/>
+          <w:szCs w:val="24"/>
+        </w:rPr>
+        <w:tab/>
+      </w:r>
+      <w:r>
+        <w:rPr>
+          <w:sz w:val="24"/>
+          <w:szCs w:val="24"/>
+        </w:rPr>
+        <w:tab/>
+        <w:t>DALL-E 3</w:t>
+      </w:r>
+    </w:p>
+    <w:p>
+      <w:pPr>
+        <w:pStyle w:val="NoSpacing"/>
+        <w:rPr>
+          <w:sz w:val="24"/>
+          <w:szCs w:val="24"/>
+        </w:rPr>
+      </w:pPr>
+      <w:r>
+        <w:rPr>
+          <w:sz w:val="24"/>
+          <w:szCs w:val="24"/>
+        </w:rPr>
+        <w:tab/>
+      </w:r>
+      <w:r>
+        <w:rPr>
+          <w:sz w:val="24"/>
+          <w:szCs w:val="24"/>
+        </w:rPr>
+        <w:tab/>
+        <w:t>GPT-Image 1</w:t>
+      </w:r>
+    </w:p>
+    <w:p>
+      <w:pPr>
+        <w:pStyle w:val="NoSpacing"/>
+        <w:rPr>
+          <w:sz w:val="24"/>
+          <w:szCs w:val="24"/>
+        </w:rPr>
+      </w:pPr>
+    </w:p>
+    <w:p>
+      <w:pPr>
+        <w:pStyle w:val="NoSpacing"/>
+        <w:ind w:left="720"/>
+        <w:rPr>
+          <w:sz w:val="24"/>
+          <w:szCs w:val="24"/>
+        </w:rPr>
+      </w:pPr>
+      <w:r>
+        <w:rPr>
+          <w:sz w:val="24"/>
+          <w:szCs w:val="24"/>
+        </w:rPr>
+        <w:t>Image generation models are generative AI model that can create graphical data from natural language input. Put more simply, you can provide the model with a description and it can generate an appropriate image.</w:t>
+      </w:r>
+    </w:p>
+    <w:p>
+      <w:pPr>
+        <w:pStyle w:val="NoSpacing"/>
+        <w:rPr>
+          <w:sz w:val="24"/>
+          <w:szCs w:val="24"/>
+        </w:rPr>
+      </w:pPr>
+    </w:p>
+    <w:p>
+      <w:pPr>
+        <w:pStyle w:val="NoSpacing"/>
+        <w:rPr>
+          <w:b/>
+          <w:sz w:val="24"/>
+          <w:szCs w:val="24"/>
+        </w:rPr>
+      </w:pPr>
+      <w:r>
+        <w:rPr>
+          <w:b/>
+          <w:sz w:val="24"/>
+          <w:szCs w:val="24"/>
+        </w:rPr>
+        <w:t>Explore image-generation models in Azure AI Foundry portal</w:t>
+      </w:r>
+    </w:p>
+    <w:p>
+      <w:pPr>
+        <w:pStyle w:val="NoSpacing"/>
+        <w:numPr>
+          <w:ilvl w:val="0"/>
+          <w:numId w:val="24"/>
+        </w:numPr>
+        <w:rPr>
+          <w:sz w:val="24"/>
+          <w:szCs w:val="24"/>
+        </w:rPr>
+      </w:pPr>
+      <w:r>
+        <w:rPr>
+          <w:sz w:val="24"/>
+          <w:szCs w:val="24"/>
+        </w:rPr>
+        <w:t>To experiment with image generation models, you can create an Azure AI Foundry project and use the Images playground in Azure AI Foundry portal to submit prompts and view the resulting generated images.</w:t>
+      </w:r>
+    </w:p>
+    <w:p>
+      <w:pPr>
+        <w:pStyle w:val="NoSpacing"/>
+        <w:numPr>
+          <w:ilvl w:val="0"/>
+          <w:numId w:val="24"/>
+        </w:numPr>
+        <w:rPr>
+          <w:sz w:val="24"/>
+          <w:szCs w:val="24"/>
+        </w:rPr>
+      </w:pPr>
+      <w:r>
+        <w:rPr>
+          <w:sz w:val="24"/>
+          <w:szCs w:val="24"/>
+        </w:rPr>
+        <w:t>When using the playground, you can adjust the settings to control the output. For example, when using a DALL-E model you can specify:</w:t>
+      </w:r>
+    </w:p>
+    <w:p>
+      <w:pPr>
+        <w:pStyle w:val="NoSpacing"/>
+        <w:rPr>
+          <w:sz w:val="24"/>
+          <w:szCs w:val="24"/>
+        </w:rPr>
+      </w:pPr>
+    </w:p>
+    <w:p>
+      <w:pPr>
+        <w:pStyle w:val="NoSpacing"/>
+        <w:numPr>
+          <w:ilvl w:val="1"/>
+          <w:numId w:val="23"/>
+        </w:numPr>
+        <w:rPr>
+          <w:sz w:val="24"/>
+          <w:szCs w:val="24"/>
+        </w:rPr>
+      </w:pPr>
+      <w:r>
+        <w:rPr>
+          <w:sz w:val="24"/>
+          <w:szCs w:val="24"/>
+        </w:rPr>
+        <w:t>The resolution (size) of the generated images. Available sizes are 1024x1024 (which is the default value), 1792x1024, or 1024x1792.</w:t>
+      </w:r>
+    </w:p>
+    <w:p>
+      <w:pPr>
+        <w:pStyle w:val="NoSpacing"/>
+        <w:numPr>
+          <w:ilvl w:val="1"/>
+          <w:numId w:val="23"/>
+        </w:numPr>
+        <w:rPr>
+          <w:sz w:val="24"/>
+          <w:szCs w:val="24"/>
+        </w:rPr>
+      </w:pPr>
+      <w:r>
+        <w:rPr>
+          <w:sz w:val="24"/>
+          <w:szCs w:val="24"/>
+        </w:rPr>
+        <w:t>The image style to be generated (such as vivid or natural).</w:t>
+      </w:r>
+    </w:p>
+    <w:p>
+      <w:pPr>
+        <w:pStyle w:val="NoSpacing"/>
+        <w:numPr>
+          <w:ilvl w:val="1"/>
+          <w:numId w:val="23"/>
+        </w:numPr>
+        <w:rPr>
+          <w:sz w:val="24"/>
+          <w:szCs w:val="24"/>
+        </w:rPr>
+      </w:pPr>
+      <w:r>
+        <w:rPr>
+          <w:sz w:val="24"/>
+          <w:szCs w:val="24"/>
+        </w:rPr>
+        <w:t xml:space="preserve">The image quality (choose from standard or </w:t>
+      </w:r>
+      <w:proofErr w:type="spellStart"/>
+      <w:proofErr w:type="gramStart"/>
+      <w:r>
+        <w:rPr>
+          <w:sz w:val="24"/>
+          <w:szCs w:val="24"/>
+        </w:rPr>
+        <w:t>hd</w:t>
+      </w:r>
+      <w:proofErr w:type="spellEnd"/>
+      <w:proofErr w:type="gramEnd"/>
+      <w:r>
+        <w:rPr>
+          <w:sz w:val="24"/>
+          <w:szCs w:val="24"/>
+        </w:rPr>
+        <w:t>).</w:t>
+      </w:r>
+    </w:p>
+    <w:p>
+      <w:pPr>
+        <w:pStyle w:val="NoSpacing"/>
+        <w:rPr>
+          <w:sz w:val="24"/>
+          <w:szCs w:val="24"/>
+        </w:rPr>
+      </w:pPr>
+    </w:p>
+    <w:p>
+      <w:pPr>
+        <w:rPr>
+          <w:sz w:val="24"/>
+          <w:szCs w:val="24"/>
+        </w:rPr>
+      </w:pPr>
+    </w:p>
+    <w:p>
+      <w:pPr>
+        <w:pStyle w:val="NoSpacing"/>
+        <w:rPr>
+          <w:b/>
+          <w:sz w:val="24"/>
+          <w:szCs w:val="24"/>
+        </w:rPr>
+      </w:pPr>
+      <w:r>
+        <w:rPr>
+          <w:b/>
+          <w:sz w:val="24"/>
+          <w:szCs w:val="24"/>
+        </w:rPr>
+        <w:t>Create a client application that uses an image generation model</w:t>
+      </w:r>
+    </w:p>
+    <w:p>
+      <w:pPr>
+        <w:pStyle w:val="NoSpacing"/>
+        <w:ind w:left="720"/>
+        <w:rPr>
+          <w:sz w:val="24"/>
+          <w:szCs w:val="24"/>
+        </w:rPr>
+      </w:pPr>
+      <w:r>
+        <w:rPr>
+          <w:sz w:val="24"/>
+          <w:szCs w:val="24"/>
+        </w:rPr>
+        <w:t xml:space="preserve">You can use a REST API to consume DALL-E models from applications. Alternatively, you can use a language-specific SDK (for example, the </w:t>
+      </w:r>
+      <w:proofErr w:type="spellStart"/>
+      <w:r>
+        <w:rPr>
+          <w:sz w:val="24"/>
+          <w:szCs w:val="24"/>
+        </w:rPr>
+        <w:t>OpenAI</w:t>
+      </w:r>
+      <w:proofErr w:type="spellEnd"/>
+      <w:r>
+        <w:rPr>
+          <w:sz w:val="24"/>
+          <w:szCs w:val="24"/>
+        </w:rPr>
+        <w:t xml:space="preserve"> Python SDK or the Azure </w:t>
+      </w:r>
+      <w:proofErr w:type="spellStart"/>
+      <w:r>
+        <w:rPr>
+          <w:sz w:val="24"/>
+          <w:szCs w:val="24"/>
+        </w:rPr>
+        <w:t>OpenAI</w:t>
+      </w:r>
+      <w:proofErr w:type="spellEnd"/>
+      <w:r>
+        <w:rPr>
+          <w:sz w:val="24"/>
+          <w:szCs w:val="24"/>
+        </w:rPr>
+        <w:t xml:space="preserve"> .NET SDK) to abstract the REST methods.</w:t>
+      </w:r>
+    </w:p>
+    <w:p>
+      <w:pPr>
+        <w:pStyle w:val="NoSpacing"/>
+        <w:rPr>
+          <w:sz w:val="24"/>
+          <w:szCs w:val="24"/>
+        </w:rPr>
+      </w:pPr>
+    </w:p>
+    <w:p>
+      <w:pPr>
+        <w:pStyle w:val="NoSpacing"/>
+        <w:ind w:left="720"/>
+        <w:rPr>
+          <w:sz w:val="24"/>
+          <w:szCs w:val="24"/>
+        </w:rPr>
+      </w:pPr>
+      <w:r>
+        <w:rPr>
+          <w:sz w:val="24"/>
+          <w:szCs w:val="24"/>
+        </w:rPr>
+        <w:t>You initiate the image generation process by submitting a request to the service endpoint with the authorization key in the header. The request contains parameters describing the image-generation requirements. For example, parameters for a DALL-E model include:</w:t>
+      </w:r>
+    </w:p>
+    <w:p>
+      <w:pPr>
+        <w:pStyle w:val="NoSpacing"/>
+        <w:rPr>
+          <w:sz w:val="24"/>
+          <w:szCs w:val="24"/>
+        </w:rPr>
+      </w:pPr>
+    </w:p>
+    <w:p>
+      <w:pPr>
+        <w:pStyle w:val="NoSpacing"/>
+        <w:numPr>
+          <w:ilvl w:val="0"/>
+          <w:numId w:val="25"/>
+        </w:numPr>
+        <w:rPr>
+          <w:sz w:val="24"/>
+          <w:szCs w:val="24"/>
+        </w:rPr>
+      </w:pPr>
+      <w:proofErr w:type="gramStart"/>
+      <w:r>
+        <w:rPr>
+          <w:b/>
+          <w:sz w:val="24"/>
+          <w:szCs w:val="24"/>
+        </w:rPr>
+        <w:t>prompt</w:t>
+      </w:r>
+      <w:proofErr w:type="gramEnd"/>
+      <w:r>
+        <w:rPr>
+          <w:sz w:val="24"/>
+          <w:szCs w:val="24"/>
+        </w:rPr>
+        <w:t>: The description of the image to be generated.</w:t>
+      </w:r>
+    </w:p>
+    <w:p>
+      <w:pPr>
+        <w:pStyle w:val="NoSpacing"/>
+        <w:numPr>
+          <w:ilvl w:val="0"/>
+          <w:numId w:val="25"/>
+        </w:numPr>
+        <w:rPr>
+          <w:sz w:val="24"/>
+          <w:szCs w:val="24"/>
+        </w:rPr>
+      </w:pPr>
+      <w:proofErr w:type="gramStart"/>
+      <w:r>
+        <w:rPr>
+          <w:b/>
+          <w:sz w:val="24"/>
+          <w:szCs w:val="24"/>
+        </w:rPr>
+        <w:t>n</w:t>
+      </w:r>
+      <w:proofErr w:type="gramEnd"/>
+      <w:r>
+        <w:rPr>
+          <w:sz w:val="24"/>
+          <w:szCs w:val="24"/>
+        </w:rPr>
+        <w:t>: The number of images to be generated. DALL-E 3 only supports n=1.</w:t>
+      </w:r>
+    </w:p>
+    <w:p>
+      <w:pPr>
+        <w:pStyle w:val="NoSpacing"/>
+        <w:numPr>
+          <w:ilvl w:val="0"/>
+          <w:numId w:val="25"/>
+        </w:numPr>
+        <w:rPr>
+          <w:sz w:val="24"/>
+          <w:szCs w:val="24"/>
+        </w:rPr>
+      </w:pPr>
+      <w:r>
+        <w:rPr>
+          <w:b/>
+          <w:sz w:val="24"/>
+          <w:szCs w:val="24"/>
+        </w:rPr>
+        <w:t>size</w:t>
+      </w:r>
+      <w:r>
+        <w:rPr>
+          <w:sz w:val="24"/>
+          <w:szCs w:val="24"/>
+        </w:rPr>
+        <w:t>: The resolution of the image(s) to be generated (1024x1024, 1792x1024, or 1024x1792 for DALL-E 3)</w:t>
+      </w:r>
+    </w:p>
+    <w:p>
+      <w:pPr>
+        <w:pStyle w:val="NoSpacing"/>
+        <w:numPr>
+          <w:ilvl w:val="0"/>
+          <w:numId w:val="25"/>
+        </w:numPr>
+        <w:rPr>
+          <w:sz w:val="24"/>
+          <w:szCs w:val="24"/>
+        </w:rPr>
+      </w:pPr>
+      <w:proofErr w:type="gramStart"/>
+      <w:r>
+        <w:rPr>
+          <w:b/>
+          <w:sz w:val="24"/>
+          <w:szCs w:val="24"/>
+        </w:rPr>
+        <w:t>quality</w:t>
+      </w:r>
+      <w:proofErr w:type="gramEnd"/>
+      <w:r>
+        <w:rPr>
+          <w:sz w:val="24"/>
+          <w:szCs w:val="24"/>
+        </w:rPr>
+        <w:t xml:space="preserve"> Optional: The quality of the image (standard or </w:t>
+      </w:r>
+      <w:proofErr w:type="spellStart"/>
+      <w:r>
+        <w:rPr>
+          <w:sz w:val="24"/>
+          <w:szCs w:val="24"/>
+        </w:rPr>
+        <w:t>hd</w:t>
+      </w:r>
+      <w:proofErr w:type="spellEnd"/>
+      <w:r>
+        <w:rPr>
+          <w:sz w:val="24"/>
+          <w:szCs w:val="24"/>
+        </w:rPr>
+        <w:t>). Defaults to standard.</w:t>
+      </w:r>
+    </w:p>
+    <w:p>
+      <w:pPr>
+        <w:pStyle w:val="NoSpacing"/>
+        <w:numPr>
+          <w:ilvl w:val="0"/>
+          <w:numId w:val="25"/>
+        </w:numPr>
+        <w:rPr>
+          <w:sz w:val="24"/>
+          <w:szCs w:val="24"/>
+        </w:rPr>
+      </w:pPr>
+      <w:proofErr w:type="gramStart"/>
+      <w:r>
+        <w:rPr>
+          <w:b/>
+          <w:sz w:val="24"/>
+          <w:szCs w:val="24"/>
+        </w:rPr>
+        <w:t>style</w:t>
+      </w:r>
+      <w:proofErr w:type="gramEnd"/>
+      <w:r>
+        <w:rPr>
+          <w:sz w:val="24"/>
+          <w:szCs w:val="24"/>
+        </w:rPr>
+        <w:t xml:space="preserve"> Optional: The visual style of the image (natural or vivid). Defaults to vivid.</w:t>
+      </w:r>
+    </w:p>
+    <w:p>
+      <w:pPr>
+        <w:pStyle w:val="NoSpacing"/>
+        <w:rPr>
+          <w:sz w:val="24"/>
+          <w:szCs w:val="24"/>
+        </w:rPr>
+      </w:pPr>
+    </w:p>
+    <w:p>
+      <w:pPr>
+        <w:pStyle w:val="NoSpacing"/>
+        <w:rPr>
+          <w:sz w:val="24"/>
+          <w:szCs w:val="24"/>
+        </w:rPr>
+      </w:pPr>
+    </w:p>
+    <w:p>
+      <w:pPr>
+        <w:rPr>
+          <w:sz w:val="24"/>
+          <w:szCs w:val="24"/>
+        </w:rPr>
+      </w:pPr>
+      <w:r>
+        <w:rPr>
+          <w:sz w:val="24"/>
+          <w:szCs w:val="24"/>
+        </w:rPr>
+        <w:br w:type="page"/>
+      </w:r>
+    </w:p>
+    <w:p>
+      <w:pPr>
+        <w:pStyle w:val="NoSpacing"/>
+        <w:rPr>
+          <w:sz w:val="24"/>
+          <w:szCs w:val="24"/>
+        </w:rPr>
+      </w:pPr>
+      <w:bookmarkStart w:id="0" w:name="_GoBack"/>
+      <w:bookmarkEnd w:id="0"/>
+    </w:p>
     <w:sectPr>
       <w:pgSz w:w="11906" w:h="16838"/>
       <w:pgMar w:top="1440" w:right="1440" w:bottom="1440" w:left="1440" w:header="708" w:footer="708" w:gutter="0"/>
@@ -4731,6 +7551,119 @@
 <file path=word/numbering.xml><?xml version="1.0" encoding="utf-8"?>
 <w:numbering xmlns:wpc="http://schemas.microsoft.com/office/word/2010/wordprocessingCanvas" xmlns:mc="http://schemas.openxmlformats.org/markup-compatibility/2006" xmlns:o="urn:schemas-microsoft-com:office:office" xmlns:r="http://schemas.openxmlformats.org/officeDocument/2006/relationships" xmlns:m="http://schemas.openxmlformats.org/officeDocument/2006/math" xmlns:v="urn:schemas-microsoft-com:vml" xmlns:wp14="http://schemas.microsoft.com/office/word/2010/wordprocessingDrawing" xmlns:wp="http://schemas.openxmlformats.org/drawingml/2006/wordprocessingDrawing" xmlns:w10="urn:schemas-microsoft-com:office:word" xmlns:w="http://schemas.openxmlformats.org/wordprocessingml/2006/main" xmlns:w14="http://schemas.microsoft.com/office/word/2010/wordml" xmlns:wpg="http://schemas.microsoft.com/office/word/2010/wordprocessingGroup" xmlns:wpi="http://schemas.microsoft.com/office/word/2010/wordprocessingInk" xmlns:wne="http://schemas.microsoft.com/office/word/2006/wordml" xmlns:wps="http://schemas.microsoft.com/office/word/2010/wordprocessingShape" mc:Ignorable="w14 wp14">
   <w:abstractNum w:abstractNumId="0">
+    <w:nsid w:val="000C6B28"/>
+    <w:multiLevelType w:val="hybridMultilevel"/>
+    <w:tmpl w:val="65EEEBD0"/>
+    <w:lvl w:ilvl="0" w:tplc="40090001">
+      <w:start w:val="1"/>
+      <w:numFmt w:val="bullet"/>
+      <w:lvlText w:val=""/>
+      <w:lvlJc w:val="left"/>
+      <w:pPr>
+        <w:ind w:left="1080" w:hanging="360"/>
+      </w:pPr>
+      <w:rPr>
+        <w:rFonts w:ascii="Symbol" w:hAnsi="Symbol" w:hint="default"/>
+      </w:rPr>
+    </w:lvl>
+    <w:lvl w:ilvl="1" w:tplc="40090003" w:tentative="1">
+      <w:start w:val="1"/>
+      <w:numFmt w:val="bullet"/>
+      <w:lvlText w:val="o"/>
+      <w:lvlJc w:val="left"/>
+      <w:pPr>
+        <w:ind w:left="1800" w:hanging="360"/>
+      </w:pPr>
+      <w:rPr>
+        <w:rFonts w:ascii="Courier New" w:hAnsi="Courier New" w:cs="Courier New" w:hint="default"/>
+      </w:rPr>
+    </w:lvl>
+    <w:lvl w:ilvl="2" w:tplc="40090005" w:tentative="1">
+      <w:start w:val="1"/>
+      <w:numFmt w:val="bullet"/>
+      <w:lvlText w:val=""/>
+      <w:lvlJc w:val="left"/>
+      <w:pPr>
+        <w:ind w:left="2520" w:hanging="360"/>
+      </w:pPr>
+      <w:rPr>
+        <w:rFonts w:ascii="Wingdings" w:hAnsi="Wingdings" w:hint="default"/>
+      </w:rPr>
+    </w:lvl>
+    <w:lvl w:ilvl="3" w:tplc="40090001" w:tentative="1">
+      <w:start w:val="1"/>
+      <w:numFmt w:val="bullet"/>
+      <w:lvlText w:val=""/>
+      <w:lvlJc w:val="left"/>
+      <w:pPr>
+        <w:ind w:left="3240" w:hanging="360"/>
+      </w:pPr>
+      <w:rPr>
+        <w:rFonts w:ascii="Symbol" w:hAnsi="Symbol" w:hint="default"/>
+      </w:rPr>
+    </w:lvl>
+    <w:lvl w:ilvl="4" w:tplc="40090003" w:tentative="1">
+      <w:start w:val="1"/>
+      <w:numFmt w:val="bullet"/>
+      <w:lvlText w:val="o"/>
+      <w:lvlJc w:val="left"/>
+      <w:pPr>
+        <w:ind w:left="3960" w:hanging="360"/>
+      </w:pPr>
+      <w:rPr>
+        <w:rFonts w:ascii="Courier New" w:hAnsi="Courier New" w:cs="Courier New" w:hint="default"/>
+      </w:rPr>
+    </w:lvl>
+    <w:lvl w:ilvl="5" w:tplc="40090005" w:tentative="1">
+      <w:start w:val="1"/>
+      <w:numFmt w:val="bullet"/>
+      <w:lvlText w:val=""/>
+      <w:lvlJc w:val="left"/>
+      <w:pPr>
+        <w:ind w:left="4680" w:hanging="360"/>
+      </w:pPr>
+      <w:rPr>
+        <w:rFonts w:ascii="Wingdings" w:hAnsi="Wingdings" w:hint="default"/>
+      </w:rPr>
+    </w:lvl>
+    <w:lvl w:ilvl="6" w:tplc="40090001" w:tentative="1">
+      <w:start w:val="1"/>
+      <w:numFmt w:val="bullet"/>
+      <w:lvlText w:val=""/>
+      <w:lvlJc w:val="left"/>
+      <w:pPr>
+        <w:ind w:left="5400" w:hanging="360"/>
+      </w:pPr>
+      <w:rPr>
+        <w:rFonts w:ascii="Symbol" w:hAnsi="Symbol" w:hint="default"/>
+      </w:rPr>
+    </w:lvl>
+    <w:lvl w:ilvl="7" w:tplc="40090003" w:tentative="1">
+      <w:start w:val="1"/>
+      <w:numFmt w:val="bullet"/>
+      <w:lvlText w:val="o"/>
+      <w:lvlJc w:val="left"/>
+      <w:pPr>
+        <w:ind w:left="6120" w:hanging="360"/>
+      </w:pPr>
+      <w:rPr>
+        <w:rFonts w:ascii="Courier New" w:hAnsi="Courier New" w:cs="Courier New" w:hint="default"/>
+      </w:rPr>
+    </w:lvl>
+    <w:lvl w:ilvl="8" w:tplc="40090005" w:tentative="1">
+      <w:start w:val="1"/>
+      <w:numFmt w:val="bullet"/>
+      <w:lvlText w:val=""/>
+      <w:lvlJc w:val="left"/>
+      <w:pPr>
+        <w:ind w:left="6840" w:hanging="360"/>
+      </w:pPr>
+      <w:rPr>
+        <w:rFonts w:ascii="Wingdings" w:hAnsi="Wingdings" w:hint="default"/>
+      </w:rPr>
+    </w:lvl>
+  </w:abstractNum>
+  <w:abstractNum w:abstractNumId="1">
     <w:nsid w:val="041B4232"/>
     <w:multiLevelType w:val="hybridMultilevel"/>
     <w:tmpl w:val="6CC2EEAA"/>
@@ -4843,7 +7776,7 @@
       </w:rPr>
     </w:lvl>
   </w:abstractNum>
-  <w:abstractNum w:abstractNumId="1">
+  <w:abstractNum w:abstractNumId="2">
     <w:nsid w:val="043479A9"/>
     <w:multiLevelType w:val="hybridMultilevel"/>
     <w:tmpl w:val="36500C92"/>
@@ -4956,7 +7889,7 @@
       </w:rPr>
     </w:lvl>
   </w:abstractNum>
-  <w:abstractNum w:abstractNumId="2">
+  <w:abstractNum w:abstractNumId="3">
     <w:nsid w:val="098B4A12"/>
     <w:multiLevelType w:val="hybridMultilevel"/>
     <w:tmpl w:val="902A3CE4"/>
@@ -5069,7 +8002,7 @@
       </w:rPr>
     </w:lvl>
   </w:abstractNum>
-  <w:abstractNum w:abstractNumId="3">
+  <w:abstractNum w:abstractNumId="4">
     <w:nsid w:val="0D3E3066"/>
     <w:multiLevelType w:val="hybridMultilevel"/>
     <w:tmpl w:val="EB3E36F2"/>
@@ -5182,7 +8115,120 @@
       </w:rPr>
     </w:lvl>
   </w:abstractNum>
-  <w:abstractNum w:abstractNumId="4">
+  <w:abstractNum w:abstractNumId="5">
+    <w:nsid w:val="0E475B45"/>
+    <w:multiLevelType w:val="hybridMultilevel"/>
+    <w:tmpl w:val="79F8A45E"/>
+    <w:lvl w:ilvl="0" w:tplc="40090001">
+      <w:start w:val="1"/>
+      <w:numFmt w:val="bullet"/>
+      <w:lvlText w:val=""/>
+      <w:lvlJc w:val="left"/>
+      <w:pPr>
+        <w:ind w:left="720" w:hanging="360"/>
+      </w:pPr>
+      <w:rPr>
+        <w:rFonts w:ascii="Symbol" w:hAnsi="Symbol" w:hint="default"/>
+      </w:rPr>
+    </w:lvl>
+    <w:lvl w:ilvl="1" w:tplc="40090003">
+      <w:start w:val="1"/>
+      <w:numFmt w:val="bullet"/>
+      <w:lvlText w:val="o"/>
+      <w:lvlJc w:val="left"/>
+      <w:pPr>
+        <w:ind w:left="1440" w:hanging="360"/>
+      </w:pPr>
+      <w:rPr>
+        <w:rFonts w:ascii="Courier New" w:hAnsi="Courier New" w:cs="Courier New" w:hint="default"/>
+      </w:rPr>
+    </w:lvl>
+    <w:lvl w:ilvl="2" w:tplc="40090005">
+      <w:start w:val="1"/>
+      <w:numFmt w:val="bullet"/>
+      <w:lvlText w:val=""/>
+      <w:lvlJc w:val="left"/>
+      <w:pPr>
+        <w:ind w:left="2160" w:hanging="360"/>
+      </w:pPr>
+      <w:rPr>
+        <w:rFonts w:ascii="Wingdings" w:hAnsi="Wingdings" w:hint="default"/>
+      </w:rPr>
+    </w:lvl>
+    <w:lvl w:ilvl="3" w:tplc="40090001" w:tentative="1">
+      <w:start w:val="1"/>
+      <w:numFmt w:val="bullet"/>
+      <w:lvlText w:val=""/>
+      <w:lvlJc w:val="left"/>
+      <w:pPr>
+        <w:ind w:left="2880" w:hanging="360"/>
+      </w:pPr>
+      <w:rPr>
+        <w:rFonts w:ascii="Symbol" w:hAnsi="Symbol" w:hint="default"/>
+      </w:rPr>
+    </w:lvl>
+    <w:lvl w:ilvl="4" w:tplc="40090003" w:tentative="1">
+      <w:start w:val="1"/>
+      <w:numFmt w:val="bullet"/>
+      <w:lvlText w:val="o"/>
+      <w:lvlJc w:val="left"/>
+      <w:pPr>
+        <w:ind w:left="3600" w:hanging="360"/>
+      </w:pPr>
+      <w:rPr>
+        <w:rFonts w:ascii="Courier New" w:hAnsi="Courier New" w:cs="Courier New" w:hint="default"/>
+      </w:rPr>
+    </w:lvl>
+    <w:lvl w:ilvl="5" w:tplc="40090005" w:tentative="1">
+      <w:start w:val="1"/>
+      <w:numFmt w:val="bullet"/>
+      <w:lvlText w:val=""/>
+      <w:lvlJc w:val="left"/>
+      <w:pPr>
+        <w:ind w:left="4320" w:hanging="360"/>
+      </w:pPr>
+      <w:rPr>
+        <w:rFonts w:ascii="Wingdings" w:hAnsi="Wingdings" w:hint="default"/>
+      </w:rPr>
+    </w:lvl>
+    <w:lvl w:ilvl="6" w:tplc="40090001" w:tentative="1">
+      <w:start w:val="1"/>
+      <w:numFmt w:val="bullet"/>
+      <w:lvlText w:val=""/>
+      <w:lvlJc w:val="left"/>
+      <w:pPr>
+        <w:ind w:left="5040" w:hanging="360"/>
+      </w:pPr>
+      <w:rPr>
+        <w:rFonts w:ascii="Symbol" w:hAnsi="Symbol" w:hint="default"/>
+      </w:rPr>
+    </w:lvl>
+    <w:lvl w:ilvl="7" w:tplc="40090003" w:tentative="1">
+      <w:start w:val="1"/>
+      <w:numFmt w:val="bullet"/>
+      <w:lvlText w:val="o"/>
+      <w:lvlJc w:val="left"/>
+      <w:pPr>
+        <w:ind w:left="5760" w:hanging="360"/>
+      </w:pPr>
+      <w:rPr>
+        <w:rFonts w:ascii="Courier New" w:hAnsi="Courier New" w:cs="Courier New" w:hint="default"/>
+      </w:rPr>
+    </w:lvl>
+    <w:lvl w:ilvl="8" w:tplc="40090005" w:tentative="1">
+      <w:start w:val="1"/>
+      <w:numFmt w:val="bullet"/>
+      <w:lvlText w:val=""/>
+      <w:lvlJc w:val="left"/>
+      <w:pPr>
+        <w:ind w:left="6480" w:hanging="360"/>
+      </w:pPr>
+      <w:rPr>
+        <w:rFonts w:ascii="Wingdings" w:hAnsi="Wingdings" w:hint="default"/>
+      </w:rPr>
+    </w:lvl>
+  </w:abstractNum>
+  <w:abstractNum w:abstractNumId="6">
     <w:nsid w:val="0EBE3F15"/>
     <w:multiLevelType w:val="hybridMultilevel"/>
     <w:tmpl w:val="758035EC"/>
@@ -5268,7 +8314,7 @@
       </w:pPr>
     </w:lvl>
   </w:abstractNum>
-  <w:abstractNum w:abstractNumId="5">
+  <w:abstractNum w:abstractNumId="7">
     <w:nsid w:val="14F650F9"/>
     <w:multiLevelType w:val="hybridMultilevel"/>
     <w:tmpl w:val="2D5EF7EE"/>
@@ -5381,7 +8427,7 @@
       </w:rPr>
     </w:lvl>
   </w:abstractNum>
-  <w:abstractNum w:abstractNumId="6">
+  <w:abstractNum w:abstractNumId="8">
     <w:nsid w:val="15A80142"/>
     <w:multiLevelType w:val="hybridMultilevel"/>
     <w:tmpl w:val="E3AE2F46"/>
@@ -5494,7 +8540,7 @@
       </w:rPr>
     </w:lvl>
   </w:abstractNum>
-  <w:abstractNum w:abstractNumId="7">
+  <w:abstractNum w:abstractNumId="9">
     <w:nsid w:val="15B02488"/>
     <w:multiLevelType w:val="hybridMultilevel"/>
     <w:tmpl w:val="772E9C6C"/>
@@ -5607,7 +8653,233 @@
       </w:rPr>
     </w:lvl>
   </w:abstractNum>
-  <w:abstractNum w:abstractNumId="8">
+  <w:abstractNum w:abstractNumId="10">
+    <w:nsid w:val="19FE654E"/>
+    <w:multiLevelType w:val="hybridMultilevel"/>
+    <w:tmpl w:val="7EE8016C"/>
+    <w:lvl w:ilvl="0" w:tplc="40090001">
+      <w:start w:val="1"/>
+      <w:numFmt w:val="bullet"/>
+      <w:lvlText w:val=""/>
+      <w:lvlJc w:val="left"/>
+      <w:pPr>
+        <w:ind w:left="1440" w:hanging="360"/>
+      </w:pPr>
+      <w:rPr>
+        <w:rFonts w:ascii="Symbol" w:hAnsi="Symbol" w:hint="default"/>
+      </w:rPr>
+    </w:lvl>
+    <w:lvl w:ilvl="1" w:tplc="40090003" w:tentative="1">
+      <w:start w:val="1"/>
+      <w:numFmt w:val="bullet"/>
+      <w:lvlText w:val="o"/>
+      <w:lvlJc w:val="left"/>
+      <w:pPr>
+        <w:ind w:left="2160" w:hanging="360"/>
+      </w:pPr>
+      <w:rPr>
+        <w:rFonts w:ascii="Courier New" w:hAnsi="Courier New" w:cs="Courier New" w:hint="default"/>
+      </w:rPr>
+    </w:lvl>
+    <w:lvl w:ilvl="2" w:tplc="40090005" w:tentative="1">
+      <w:start w:val="1"/>
+      <w:numFmt w:val="bullet"/>
+      <w:lvlText w:val=""/>
+      <w:lvlJc w:val="left"/>
+      <w:pPr>
+        <w:ind w:left="2880" w:hanging="360"/>
+      </w:pPr>
+      <w:rPr>
+        <w:rFonts w:ascii="Wingdings" w:hAnsi="Wingdings" w:hint="default"/>
+      </w:rPr>
+    </w:lvl>
+    <w:lvl w:ilvl="3" w:tplc="40090001" w:tentative="1">
+      <w:start w:val="1"/>
+      <w:numFmt w:val="bullet"/>
+      <w:lvlText w:val=""/>
+      <w:lvlJc w:val="left"/>
+      <w:pPr>
+        <w:ind w:left="3600" w:hanging="360"/>
+      </w:pPr>
+      <w:rPr>
+        <w:rFonts w:ascii="Symbol" w:hAnsi="Symbol" w:hint="default"/>
+      </w:rPr>
+    </w:lvl>
+    <w:lvl w:ilvl="4" w:tplc="40090003" w:tentative="1">
+      <w:start w:val="1"/>
+      <w:numFmt w:val="bullet"/>
+      <w:lvlText w:val="o"/>
+      <w:lvlJc w:val="left"/>
+      <w:pPr>
+        <w:ind w:left="4320" w:hanging="360"/>
+      </w:pPr>
+      <w:rPr>
+        <w:rFonts w:ascii="Courier New" w:hAnsi="Courier New" w:cs="Courier New" w:hint="default"/>
+      </w:rPr>
+    </w:lvl>
+    <w:lvl w:ilvl="5" w:tplc="40090005" w:tentative="1">
+      <w:start w:val="1"/>
+      <w:numFmt w:val="bullet"/>
+      <w:lvlText w:val=""/>
+      <w:lvlJc w:val="left"/>
+      <w:pPr>
+        <w:ind w:left="5040" w:hanging="360"/>
+      </w:pPr>
+      <w:rPr>
+        <w:rFonts w:ascii="Wingdings" w:hAnsi="Wingdings" w:hint="default"/>
+      </w:rPr>
+    </w:lvl>
+    <w:lvl w:ilvl="6" w:tplc="40090001" w:tentative="1">
+      <w:start w:val="1"/>
+      <w:numFmt w:val="bullet"/>
+      <w:lvlText w:val=""/>
+      <w:lvlJc w:val="left"/>
+      <w:pPr>
+        <w:ind w:left="5760" w:hanging="360"/>
+      </w:pPr>
+      <w:rPr>
+        <w:rFonts w:ascii="Symbol" w:hAnsi="Symbol" w:hint="default"/>
+      </w:rPr>
+    </w:lvl>
+    <w:lvl w:ilvl="7" w:tplc="40090003" w:tentative="1">
+      <w:start w:val="1"/>
+      <w:numFmt w:val="bullet"/>
+      <w:lvlText w:val="o"/>
+      <w:lvlJc w:val="left"/>
+      <w:pPr>
+        <w:ind w:left="6480" w:hanging="360"/>
+      </w:pPr>
+      <w:rPr>
+        <w:rFonts w:ascii="Courier New" w:hAnsi="Courier New" w:cs="Courier New" w:hint="default"/>
+      </w:rPr>
+    </w:lvl>
+    <w:lvl w:ilvl="8" w:tplc="40090005" w:tentative="1">
+      <w:start w:val="1"/>
+      <w:numFmt w:val="bullet"/>
+      <w:lvlText w:val=""/>
+      <w:lvlJc w:val="left"/>
+      <w:pPr>
+        <w:ind w:left="7200" w:hanging="360"/>
+      </w:pPr>
+      <w:rPr>
+        <w:rFonts w:ascii="Wingdings" w:hAnsi="Wingdings" w:hint="default"/>
+      </w:rPr>
+    </w:lvl>
+  </w:abstractNum>
+  <w:abstractNum w:abstractNumId="11">
+    <w:nsid w:val="1CB80555"/>
+    <w:multiLevelType w:val="hybridMultilevel"/>
+    <w:tmpl w:val="587A94CE"/>
+    <w:lvl w:ilvl="0" w:tplc="40090001">
+      <w:start w:val="1"/>
+      <w:numFmt w:val="bullet"/>
+      <w:lvlText w:val=""/>
+      <w:lvlJc w:val="left"/>
+      <w:pPr>
+        <w:ind w:left="720" w:hanging="360"/>
+      </w:pPr>
+      <w:rPr>
+        <w:rFonts w:ascii="Symbol" w:hAnsi="Symbol" w:hint="default"/>
+      </w:rPr>
+    </w:lvl>
+    <w:lvl w:ilvl="1" w:tplc="40090003" w:tentative="1">
+      <w:start w:val="1"/>
+      <w:numFmt w:val="bullet"/>
+      <w:lvlText w:val="o"/>
+      <w:lvlJc w:val="left"/>
+      <w:pPr>
+        <w:ind w:left="1440" w:hanging="360"/>
+      </w:pPr>
+      <w:rPr>
+        <w:rFonts w:ascii="Courier New" w:hAnsi="Courier New" w:cs="Courier New" w:hint="default"/>
+      </w:rPr>
+    </w:lvl>
+    <w:lvl w:ilvl="2" w:tplc="40090005" w:tentative="1">
+      <w:start w:val="1"/>
+      <w:numFmt w:val="bullet"/>
+      <w:lvlText w:val=""/>
+      <w:lvlJc w:val="left"/>
+      <w:pPr>
+        <w:ind w:left="2160" w:hanging="360"/>
+      </w:pPr>
+      <w:rPr>
+        <w:rFonts w:ascii="Wingdings" w:hAnsi="Wingdings" w:hint="default"/>
+      </w:rPr>
+    </w:lvl>
+    <w:lvl w:ilvl="3" w:tplc="40090001" w:tentative="1">
+      <w:start w:val="1"/>
+      <w:numFmt w:val="bullet"/>
+      <w:lvlText w:val=""/>
+      <w:lvlJc w:val="left"/>
+      <w:pPr>
+        <w:ind w:left="2880" w:hanging="360"/>
+      </w:pPr>
+      <w:rPr>
+        <w:rFonts w:ascii="Symbol" w:hAnsi="Symbol" w:hint="default"/>
+      </w:rPr>
+    </w:lvl>
+    <w:lvl w:ilvl="4" w:tplc="40090003" w:tentative="1">
+      <w:start w:val="1"/>
+      <w:numFmt w:val="bullet"/>
+      <w:lvlText w:val="o"/>
+      <w:lvlJc w:val="left"/>
+      <w:pPr>
+        <w:ind w:left="3600" w:hanging="360"/>
+      </w:pPr>
+      <w:rPr>
+        <w:rFonts w:ascii="Courier New" w:hAnsi="Courier New" w:cs="Courier New" w:hint="default"/>
+      </w:rPr>
+    </w:lvl>
+    <w:lvl w:ilvl="5" w:tplc="40090005" w:tentative="1">
+      <w:start w:val="1"/>
+      <w:numFmt w:val="bullet"/>
+      <w:lvlText w:val=""/>
+      <w:lvlJc w:val="left"/>
+      <w:pPr>
+        <w:ind w:left="4320" w:hanging="360"/>
+      </w:pPr>
+      <w:rPr>
+        <w:rFonts w:ascii="Wingdings" w:hAnsi="Wingdings" w:hint="default"/>
+      </w:rPr>
+    </w:lvl>
+    <w:lvl w:ilvl="6" w:tplc="40090001" w:tentative="1">
+      <w:start w:val="1"/>
+      <w:numFmt w:val="bullet"/>
+      <w:lvlText w:val=""/>
+      <w:lvlJc w:val="left"/>
+      <w:pPr>
+        <w:ind w:left="5040" w:hanging="360"/>
+      </w:pPr>
+      <w:rPr>
+        <w:rFonts w:ascii="Symbol" w:hAnsi="Symbol" w:hint="default"/>
+      </w:rPr>
+    </w:lvl>
+    <w:lvl w:ilvl="7" w:tplc="40090003" w:tentative="1">
+      <w:start w:val="1"/>
+      <w:numFmt w:val="bullet"/>
+      <w:lvlText w:val="o"/>
+      <w:lvlJc w:val="left"/>
+      <w:pPr>
+        <w:ind w:left="5760" w:hanging="360"/>
+      </w:pPr>
+      <w:rPr>
+        <w:rFonts w:ascii="Courier New" w:hAnsi="Courier New" w:cs="Courier New" w:hint="default"/>
+      </w:rPr>
+    </w:lvl>
+    <w:lvl w:ilvl="8" w:tplc="40090005" w:tentative="1">
+      <w:start w:val="1"/>
+      <w:numFmt w:val="bullet"/>
+      <w:lvlText w:val=""/>
+      <w:lvlJc w:val="left"/>
+      <w:pPr>
+        <w:ind w:left="6480" w:hanging="360"/>
+      </w:pPr>
+      <w:rPr>
+        <w:rFonts w:ascii="Wingdings" w:hAnsi="Wingdings" w:hint="default"/>
+      </w:rPr>
+    </w:lvl>
+  </w:abstractNum>
+  <w:abstractNum w:abstractNumId="12">
     <w:nsid w:val="1CD96DDE"/>
     <w:multiLevelType w:val="hybridMultilevel"/>
     <w:tmpl w:val="5010F204"/>
@@ -5720,7 +8992,120 @@
       </w:rPr>
     </w:lvl>
   </w:abstractNum>
-  <w:abstractNum w:abstractNumId="9">
+  <w:abstractNum w:abstractNumId="13">
+    <w:nsid w:val="1F0C4BAA"/>
+    <w:multiLevelType w:val="hybridMultilevel"/>
+    <w:tmpl w:val="FBD22F84"/>
+    <w:lvl w:ilvl="0" w:tplc="40090001">
+      <w:start w:val="1"/>
+      <w:numFmt w:val="bullet"/>
+      <w:lvlText w:val=""/>
+      <w:lvlJc w:val="left"/>
+      <w:pPr>
+        <w:ind w:left="1080" w:hanging="360"/>
+      </w:pPr>
+      <w:rPr>
+        <w:rFonts w:ascii="Symbol" w:hAnsi="Symbol" w:hint="default"/>
+      </w:rPr>
+    </w:lvl>
+    <w:lvl w:ilvl="1" w:tplc="40090003" w:tentative="1">
+      <w:start w:val="1"/>
+      <w:numFmt w:val="bullet"/>
+      <w:lvlText w:val="o"/>
+      <w:lvlJc w:val="left"/>
+      <w:pPr>
+        <w:ind w:left="1800" w:hanging="360"/>
+      </w:pPr>
+      <w:rPr>
+        <w:rFonts w:ascii="Courier New" w:hAnsi="Courier New" w:cs="Courier New" w:hint="default"/>
+      </w:rPr>
+    </w:lvl>
+    <w:lvl w:ilvl="2" w:tplc="40090005" w:tentative="1">
+      <w:start w:val="1"/>
+      <w:numFmt w:val="bullet"/>
+      <w:lvlText w:val=""/>
+      <w:lvlJc w:val="left"/>
+      <w:pPr>
+        <w:ind w:left="2520" w:hanging="360"/>
+      </w:pPr>
+      <w:rPr>
+        <w:rFonts w:ascii="Wingdings" w:hAnsi="Wingdings" w:hint="default"/>
+      </w:rPr>
+    </w:lvl>
+    <w:lvl w:ilvl="3" w:tplc="40090001" w:tentative="1">
+      <w:start w:val="1"/>
+      <w:numFmt w:val="bullet"/>
+      <w:lvlText w:val=""/>
+      <w:lvlJc w:val="left"/>
+      <w:pPr>
+        <w:ind w:left="3240" w:hanging="360"/>
+      </w:pPr>
+      <w:rPr>
+        <w:rFonts w:ascii="Symbol" w:hAnsi="Symbol" w:hint="default"/>
+      </w:rPr>
+    </w:lvl>
+    <w:lvl w:ilvl="4" w:tplc="40090003" w:tentative="1">
+      <w:start w:val="1"/>
+      <w:numFmt w:val="bullet"/>
+      <w:lvlText w:val="o"/>
+      <w:lvlJc w:val="left"/>
+      <w:pPr>
+        <w:ind w:left="3960" w:hanging="360"/>
+      </w:pPr>
+      <w:rPr>
+        <w:rFonts w:ascii="Courier New" w:hAnsi="Courier New" w:cs="Courier New" w:hint="default"/>
+      </w:rPr>
+    </w:lvl>
+    <w:lvl w:ilvl="5" w:tplc="40090005" w:tentative="1">
+      <w:start w:val="1"/>
+      <w:numFmt w:val="bullet"/>
+      <w:lvlText w:val=""/>
+      <w:lvlJc w:val="left"/>
+      <w:pPr>
+        <w:ind w:left="4680" w:hanging="360"/>
+      </w:pPr>
+      <w:rPr>
+        <w:rFonts w:ascii="Wingdings" w:hAnsi="Wingdings" w:hint="default"/>
+      </w:rPr>
+    </w:lvl>
+    <w:lvl w:ilvl="6" w:tplc="40090001" w:tentative="1">
+      <w:start w:val="1"/>
+      <w:numFmt w:val="bullet"/>
+      <w:lvlText w:val=""/>
+      <w:lvlJc w:val="left"/>
+      <w:pPr>
+        <w:ind w:left="5400" w:hanging="360"/>
+      </w:pPr>
+      <w:rPr>
+        <w:rFonts w:ascii="Symbol" w:hAnsi="Symbol" w:hint="default"/>
+      </w:rPr>
+    </w:lvl>
+    <w:lvl w:ilvl="7" w:tplc="40090003" w:tentative="1">
+      <w:start w:val="1"/>
+      <w:numFmt w:val="bullet"/>
+      <w:lvlText w:val="o"/>
+      <w:lvlJc w:val="left"/>
+      <w:pPr>
+        <w:ind w:left="6120" w:hanging="360"/>
+      </w:pPr>
+      <w:rPr>
+        <w:rFonts w:ascii="Courier New" w:hAnsi="Courier New" w:cs="Courier New" w:hint="default"/>
+      </w:rPr>
+    </w:lvl>
+    <w:lvl w:ilvl="8" w:tplc="40090005" w:tentative="1">
+      <w:start w:val="1"/>
+      <w:numFmt w:val="bullet"/>
+      <w:lvlText w:val=""/>
+      <w:lvlJc w:val="left"/>
+      <w:pPr>
+        <w:ind w:left="6840" w:hanging="360"/>
+      </w:pPr>
+      <w:rPr>
+        <w:rFonts w:ascii="Wingdings" w:hAnsi="Wingdings" w:hint="default"/>
+      </w:rPr>
+    </w:lvl>
+  </w:abstractNum>
+  <w:abstractNum w:abstractNumId="14">
     <w:nsid w:val="3FD1757C"/>
     <w:multiLevelType w:val="hybridMultilevel"/>
     <w:tmpl w:val="B5C02482"/>
@@ -5833,7 +9218,7 @@
       </w:rPr>
     </w:lvl>
   </w:abstractNum>
-  <w:abstractNum w:abstractNumId="10">
+  <w:abstractNum w:abstractNumId="15">
     <w:nsid w:val="41AB7D5B"/>
     <w:multiLevelType w:val="hybridMultilevel"/>
     <w:tmpl w:val="C93476E6"/>
@@ -5946,7 +9331,233 @@
       </w:rPr>
     </w:lvl>
   </w:abstractNum>
-  <w:abstractNum w:abstractNumId="11">
+  <w:abstractNum w:abstractNumId="16">
+    <w:nsid w:val="4924389F"/>
+    <w:multiLevelType w:val="hybridMultilevel"/>
+    <w:tmpl w:val="BD66A25A"/>
+    <w:lvl w:ilvl="0" w:tplc="40090001">
+      <w:start w:val="1"/>
+      <w:numFmt w:val="bullet"/>
+      <w:lvlText w:val=""/>
+      <w:lvlJc w:val="left"/>
+      <w:pPr>
+        <w:ind w:left="720" w:hanging="360"/>
+      </w:pPr>
+      <w:rPr>
+        <w:rFonts w:ascii="Symbol" w:hAnsi="Symbol" w:hint="default"/>
+      </w:rPr>
+    </w:lvl>
+    <w:lvl w:ilvl="1" w:tplc="40090003" w:tentative="1">
+      <w:start w:val="1"/>
+      <w:numFmt w:val="bullet"/>
+      <w:lvlText w:val="o"/>
+      <w:lvlJc w:val="left"/>
+      <w:pPr>
+        <w:ind w:left="1440" w:hanging="360"/>
+      </w:pPr>
+      <w:rPr>
+        <w:rFonts w:ascii="Courier New" w:hAnsi="Courier New" w:cs="Courier New" w:hint="default"/>
+      </w:rPr>
+    </w:lvl>
+    <w:lvl w:ilvl="2" w:tplc="40090005" w:tentative="1">
+      <w:start w:val="1"/>
+      <w:numFmt w:val="bullet"/>
+      <w:lvlText w:val=""/>
+      <w:lvlJc w:val="left"/>
+      <w:pPr>
+        <w:ind w:left="2160" w:hanging="360"/>
+      </w:pPr>
+      <w:rPr>
+        <w:rFonts w:ascii="Wingdings" w:hAnsi="Wingdings" w:hint="default"/>
+      </w:rPr>
+    </w:lvl>
+    <w:lvl w:ilvl="3" w:tplc="40090001" w:tentative="1">
+      <w:start w:val="1"/>
+      <w:numFmt w:val="bullet"/>
+      <w:lvlText w:val=""/>
+      <w:lvlJc w:val="left"/>
+      <w:pPr>
+        <w:ind w:left="2880" w:hanging="360"/>
+      </w:pPr>
+      <w:rPr>
+        <w:rFonts w:ascii="Symbol" w:hAnsi="Symbol" w:hint="default"/>
+      </w:rPr>
+    </w:lvl>
+    <w:lvl w:ilvl="4" w:tplc="40090003" w:tentative="1">
+      <w:start w:val="1"/>
+      <w:numFmt w:val="bullet"/>
+      <w:lvlText w:val="o"/>
+      <w:lvlJc w:val="left"/>
+      <w:pPr>
+        <w:ind w:left="3600" w:hanging="360"/>
+      </w:pPr>
+      <w:rPr>
+        <w:rFonts w:ascii="Courier New" w:hAnsi="Courier New" w:cs="Courier New" w:hint="default"/>
+      </w:rPr>
+    </w:lvl>
+    <w:lvl w:ilvl="5" w:tplc="40090005" w:tentative="1">
+      <w:start w:val="1"/>
+      <w:numFmt w:val="bullet"/>
+      <w:lvlText w:val=""/>
+      <w:lvlJc w:val="left"/>
+      <w:pPr>
+        <w:ind w:left="4320" w:hanging="360"/>
+      </w:pPr>
+      <w:rPr>
+        <w:rFonts w:ascii="Wingdings" w:hAnsi="Wingdings" w:hint="default"/>
+      </w:rPr>
+    </w:lvl>
+    <w:lvl w:ilvl="6" w:tplc="40090001" w:tentative="1">
+      <w:start w:val="1"/>
+      <w:numFmt w:val="bullet"/>
+      <w:lvlText w:val=""/>
+      <w:lvlJc w:val="left"/>
+      <w:pPr>
+        <w:ind w:left="5040" w:hanging="360"/>
+      </w:pPr>
+      <w:rPr>
+        <w:rFonts w:ascii="Symbol" w:hAnsi="Symbol" w:hint="default"/>
+      </w:rPr>
+    </w:lvl>
+    <w:lvl w:ilvl="7" w:tplc="40090003" w:tentative="1">
+      <w:start w:val="1"/>
+      <w:numFmt w:val="bullet"/>
+      <w:lvlText w:val="o"/>
+      <w:lvlJc w:val="left"/>
+      <w:pPr>
+        <w:ind w:left="5760" w:hanging="360"/>
+      </w:pPr>
+      <w:rPr>
+        <w:rFonts w:ascii="Courier New" w:hAnsi="Courier New" w:cs="Courier New" w:hint="default"/>
+      </w:rPr>
+    </w:lvl>
+    <w:lvl w:ilvl="8" w:tplc="40090005" w:tentative="1">
+      <w:start w:val="1"/>
+      <w:numFmt w:val="bullet"/>
+      <w:lvlText w:val=""/>
+      <w:lvlJc w:val="left"/>
+      <w:pPr>
+        <w:ind w:left="6480" w:hanging="360"/>
+      </w:pPr>
+      <w:rPr>
+        <w:rFonts w:ascii="Wingdings" w:hAnsi="Wingdings" w:hint="default"/>
+      </w:rPr>
+    </w:lvl>
+  </w:abstractNum>
+  <w:abstractNum w:abstractNumId="17">
+    <w:nsid w:val="4AC65163"/>
+    <w:multiLevelType w:val="hybridMultilevel"/>
+    <w:tmpl w:val="2F7883A2"/>
+    <w:lvl w:ilvl="0" w:tplc="40090001">
+      <w:start w:val="1"/>
+      <w:numFmt w:val="bullet"/>
+      <w:lvlText w:val=""/>
+      <w:lvlJc w:val="left"/>
+      <w:pPr>
+        <w:ind w:left="1800" w:hanging="360"/>
+      </w:pPr>
+      <w:rPr>
+        <w:rFonts w:ascii="Symbol" w:hAnsi="Symbol" w:hint="default"/>
+      </w:rPr>
+    </w:lvl>
+    <w:lvl w:ilvl="1" w:tplc="40090003" w:tentative="1">
+      <w:start w:val="1"/>
+      <w:numFmt w:val="bullet"/>
+      <w:lvlText w:val="o"/>
+      <w:lvlJc w:val="left"/>
+      <w:pPr>
+        <w:ind w:left="2520" w:hanging="360"/>
+      </w:pPr>
+      <w:rPr>
+        <w:rFonts w:ascii="Courier New" w:hAnsi="Courier New" w:cs="Courier New" w:hint="default"/>
+      </w:rPr>
+    </w:lvl>
+    <w:lvl w:ilvl="2" w:tplc="40090005" w:tentative="1">
+      <w:start w:val="1"/>
+      <w:numFmt w:val="bullet"/>
+      <w:lvlText w:val=""/>
+      <w:lvlJc w:val="left"/>
+      <w:pPr>
+        <w:ind w:left="3240" w:hanging="360"/>
+      </w:pPr>
+      <w:rPr>
+        <w:rFonts w:ascii="Wingdings" w:hAnsi="Wingdings" w:hint="default"/>
+      </w:rPr>
+    </w:lvl>
+    <w:lvl w:ilvl="3" w:tplc="40090001" w:tentative="1">
+      <w:start w:val="1"/>
+      <w:numFmt w:val="bullet"/>
+      <w:lvlText w:val=""/>
+      <w:lvlJc w:val="left"/>
+      <w:pPr>
+        <w:ind w:left="3960" w:hanging="360"/>
+      </w:pPr>
+      <w:rPr>
+        <w:rFonts w:ascii="Symbol" w:hAnsi="Symbol" w:hint="default"/>
+      </w:rPr>
+    </w:lvl>
+    <w:lvl w:ilvl="4" w:tplc="40090003" w:tentative="1">
+      <w:start w:val="1"/>
+      <w:numFmt w:val="bullet"/>
+      <w:lvlText w:val="o"/>
+      <w:lvlJc w:val="left"/>
+      <w:pPr>
+        <w:ind w:left="4680" w:hanging="360"/>
+      </w:pPr>
+      <w:rPr>
+        <w:rFonts w:ascii="Courier New" w:hAnsi="Courier New" w:cs="Courier New" w:hint="default"/>
+      </w:rPr>
+    </w:lvl>
+    <w:lvl w:ilvl="5" w:tplc="40090005" w:tentative="1">
+      <w:start w:val="1"/>
+      <w:numFmt w:val="bullet"/>
+      <w:lvlText w:val=""/>
+      <w:lvlJc w:val="left"/>
+      <w:pPr>
+        <w:ind w:left="5400" w:hanging="360"/>
+      </w:pPr>
+      <w:rPr>
+        <w:rFonts w:ascii="Wingdings" w:hAnsi="Wingdings" w:hint="default"/>
+      </w:rPr>
+    </w:lvl>
+    <w:lvl w:ilvl="6" w:tplc="40090001" w:tentative="1">
+      <w:start w:val="1"/>
+      <w:numFmt w:val="bullet"/>
+      <w:lvlText w:val=""/>
+      <w:lvlJc w:val="left"/>
+      <w:pPr>
+        <w:ind w:left="6120" w:hanging="360"/>
+      </w:pPr>
+      <w:rPr>
+        <w:rFonts w:ascii="Symbol" w:hAnsi="Symbol" w:hint="default"/>
+      </w:rPr>
+    </w:lvl>
+    <w:lvl w:ilvl="7" w:tplc="40090003" w:tentative="1">
+      <w:start w:val="1"/>
+      <w:numFmt w:val="bullet"/>
+      <w:lvlText w:val="o"/>
+      <w:lvlJc w:val="left"/>
+      <w:pPr>
+        <w:ind w:left="6840" w:hanging="360"/>
+      </w:pPr>
+      <w:rPr>
+        <w:rFonts w:ascii="Courier New" w:hAnsi="Courier New" w:cs="Courier New" w:hint="default"/>
+      </w:rPr>
+    </w:lvl>
+    <w:lvl w:ilvl="8" w:tplc="40090005" w:tentative="1">
+      <w:start w:val="1"/>
+      <w:numFmt w:val="bullet"/>
+      <w:lvlText w:val=""/>
+      <w:lvlJc w:val="left"/>
+      <w:pPr>
+        <w:ind w:left="7560" w:hanging="360"/>
+      </w:pPr>
+      <w:rPr>
+        <w:rFonts w:ascii="Wingdings" w:hAnsi="Wingdings" w:hint="default"/>
+      </w:rPr>
+    </w:lvl>
+  </w:abstractNum>
+  <w:abstractNum w:abstractNumId="18">
     <w:nsid w:val="4B373388"/>
     <w:multiLevelType w:val="hybridMultilevel"/>
     <w:tmpl w:val="53DA3840"/>
@@ -6059,7 +9670,7 @@
       </w:rPr>
     </w:lvl>
   </w:abstractNum>
-  <w:abstractNum w:abstractNumId="12">
+  <w:abstractNum w:abstractNumId="19">
     <w:nsid w:val="4E33511E"/>
     <w:multiLevelType w:val="hybridMultilevel"/>
     <w:tmpl w:val="78E6B5AC"/>
@@ -6172,7 +9783,7 @@
       </w:rPr>
     </w:lvl>
   </w:abstractNum>
-  <w:abstractNum w:abstractNumId="13">
+  <w:abstractNum w:abstractNumId="20">
     <w:nsid w:val="4F925B88"/>
     <w:multiLevelType w:val="hybridMultilevel"/>
     <w:tmpl w:val="8B1C3BAE"/>
@@ -6285,7 +9896,234 @@
       </w:rPr>
     </w:lvl>
   </w:abstractNum>
-  <w:abstractNum w:abstractNumId="14">
+  <w:abstractNum w:abstractNumId="21">
+    <w:nsid w:val="50BB6184"/>
+    <w:multiLevelType w:val="hybridMultilevel"/>
+    <w:tmpl w:val="7B8E79F8"/>
+    <w:lvl w:ilvl="0" w:tplc="40090001">
+      <w:start w:val="1"/>
+      <w:numFmt w:val="bullet"/>
+      <w:lvlText w:val=""/>
+      <w:lvlJc w:val="left"/>
+      <w:pPr>
+        <w:ind w:left="1440" w:hanging="360"/>
+      </w:pPr>
+      <w:rPr>
+        <w:rFonts w:ascii="Symbol" w:hAnsi="Symbol" w:hint="default"/>
+      </w:rPr>
+    </w:lvl>
+    <w:lvl w:ilvl="1" w:tplc="40090003" w:tentative="1">
+      <w:start w:val="1"/>
+      <w:numFmt w:val="bullet"/>
+      <w:lvlText w:val="o"/>
+      <w:lvlJc w:val="left"/>
+      <w:pPr>
+        <w:ind w:left="2160" w:hanging="360"/>
+      </w:pPr>
+      <w:rPr>
+        <w:rFonts w:ascii="Courier New" w:hAnsi="Courier New" w:cs="Courier New" w:hint="default"/>
+      </w:rPr>
+    </w:lvl>
+    <w:lvl w:ilvl="2" w:tplc="40090005" w:tentative="1">
+      <w:start w:val="1"/>
+      <w:numFmt w:val="bullet"/>
+      <w:lvlText w:val=""/>
+      <w:lvlJc w:val="left"/>
+      <w:pPr>
+        <w:ind w:left="2880" w:hanging="360"/>
+      </w:pPr>
+      <w:rPr>
+        <w:rFonts w:ascii="Wingdings" w:hAnsi="Wingdings" w:hint="default"/>
+      </w:rPr>
+    </w:lvl>
+    <w:lvl w:ilvl="3" w:tplc="40090001" w:tentative="1">
+      <w:start w:val="1"/>
+      <w:numFmt w:val="bullet"/>
+      <w:lvlText w:val=""/>
+      <w:lvlJc w:val="left"/>
+      <w:pPr>
+        <w:ind w:left="3600" w:hanging="360"/>
+      </w:pPr>
+      <w:rPr>
+        <w:rFonts w:ascii="Symbol" w:hAnsi="Symbol" w:hint="default"/>
+      </w:rPr>
+    </w:lvl>
+    <w:lvl w:ilvl="4" w:tplc="40090003" w:tentative="1">
+      <w:start w:val="1"/>
+      <w:numFmt w:val="bullet"/>
+      <w:lvlText w:val="o"/>
+      <w:lvlJc w:val="left"/>
+      <w:pPr>
+        <w:ind w:left="4320" w:hanging="360"/>
+      </w:pPr>
+      <w:rPr>
+        <w:rFonts w:ascii="Courier New" w:hAnsi="Courier New" w:cs="Courier New" w:hint="default"/>
+      </w:rPr>
+    </w:lvl>
+    <w:lvl w:ilvl="5" w:tplc="40090005" w:tentative="1">
+      <w:start w:val="1"/>
+      <w:numFmt w:val="bullet"/>
+      <w:lvlText w:val=""/>
+      <w:lvlJc w:val="left"/>
+      <w:pPr>
+        <w:ind w:left="5040" w:hanging="360"/>
+      </w:pPr>
+      <w:rPr>
+        <w:rFonts w:ascii="Wingdings" w:hAnsi="Wingdings" w:hint="default"/>
+      </w:rPr>
+    </w:lvl>
+    <w:lvl w:ilvl="6" w:tplc="40090001" w:tentative="1">
+      <w:start w:val="1"/>
+      <w:numFmt w:val="bullet"/>
+      <w:lvlText w:val=""/>
+      <w:lvlJc w:val="left"/>
+      <w:pPr>
+        <w:ind w:left="5760" w:hanging="360"/>
+      </w:pPr>
+      <w:rPr>
+        <w:rFonts w:ascii="Symbol" w:hAnsi="Symbol" w:hint="default"/>
+      </w:rPr>
+    </w:lvl>
+    <w:lvl w:ilvl="7" w:tplc="40090003" w:tentative="1">
+      <w:start w:val="1"/>
+      <w:numFmt w:val="bullet"/>
+      <w:lvlText w:val="o"/>
+      <w:lvlJc w:val="left"/>
+      <w:pPr>
+        <w:ind w:left="6480" w:hanging="360"/>
+      </w:pPr>
+      <w:rPr>
+        <w:rFonts w:ascii="Courier New" w:hAnsi="Courier New" w:cs="Courier New" w:hint="default"/>
+      </w:rPr>
+    </w:lvl>
+    <w:lvl w:ilvl="8" w:tplc="40090005" w:tentative="1">
+      <w:start w:val="1"/>
+      <w:numFmt w:val="bullet"/>
+      <w:lvlText w:val=""/>
+      <w:lvlJc w:val="left"/>
+      <w:pPr>
+        <w:ind w:left="7200" w:hanging="360"/>
+      </w:pPr>
+      <w:rPr>
+        <w:rFonts w:ascii="Wingdings" w:hAnsi="Wingdings" w:hint="default"/>
+      </w:rPr>
+    </w:lvl>
+  </w:abstractNum>
+  <w:abstractNum w:abstractNumId="22">
+    <w:nsid w:val="54231240"/>
+    <w:multiLevelType w:val="multilevel"/>
+    <w:tmpl w:val="BCACA772"/>
+    <w:lvl w:ilvl="0">
+      <w:start w:val="4"/>
+      <w:numFmt w:val="decimal"/>
+      <w:lvlText w:val="%1"/>
+      <w:lvlJc w:val="left"/>
+      <w:pPr>
+        <w:ind w:left="360" w:hanging="360"/>
+      </w:pPr>
+      <w:rPr>
+        <w:rFonts w:hint="default"/>
+      </w:rPr>
+    </w:lvl>
+    <w:lvl w:ilvl="1">
+      <w:start w:val="5"/>
+      <w:numFmt w:val="decimal"/>
+      <w:lvlText w:val="%1.%2"/>
+      <w:lvlJc w:val="left"/>
+      <w:pPr>
+        <w:ind w:left="360" w:hanging="360"/>
+      </w:pPr>
+      <w:rPr>
+        <w:rFonts w:hint="default"/>
+        <w:u w:val="single"/>
+      </w:rPr>
+    </w:lvl>
+    <w:lvl w:ilvl="2">
+      <w:start w:val="1"/>
+      <w:numFmt w:val="decimal"/>
+      <w:lvlText w:val="%1.%2.%3"/>
+      <w:lvlJc w:val="left"/>
+      <w:pPr>
+        <w:ind w:left="720" w:hanging="720"/>
+      </w:pPr>
+      <w:rPr>
+        <w:rFonts w:hint="default"/>
+      </w:rPr>
+    </w:lvl>
+    <w:lvl w:ilvl="3">
+      <w:start w:val="1"/>
+      <w:numFmt w:val="decimal"/>
+      <w:lvlText w:val="%1.%2.%3.%4"/>
+      <w:lvlJc w:val="left"/>
+      <w:pPr>
+        <w:ind w:left="720" w:hanging="720"/>
+      </w:pPr>
+      <w:rPr>
+        <w:rFonts w:hint="default"/>
+      </w:rPr>
+    </w:lvl>
+    <w:lvl w:ilvl="4">
+      <w:start w:val="1"/>
+      <w:numFmt w:val="decimal"/>
+      <w:lvlText w:val="%1.%2.%3.%4.%5"/>
+      <w:lvlJc w:val="left"/>
+      <w:pPr>
+        <w:ind w:left="1080" w:hanging="1080"/>
+      </w:pPr>
+      <w:rPr>
+        <w:rFonts w:hint="default"/>
+      </w:rPr>
+    </w:lvl>
+    <w:lvl w:ilvl="5">
+      <w:start w:val="1"/>
+      <w:numFmt w:val="decimal"/>
+      <w:lvlText w:val="%1.%2.%3.%4.%5.%6"/>
+      <w:lvlJc w:val="left"/>
+      <w:pPr>
+        <w:ind w:left="1080" w:hanging="1080"/>
+      </w:pPr>
+      <w:rPr>
+        <w:rFonts w:hint="default"/>
+      </w:rPr>
+    </w:lvl>
+    <w:lvl w:ilvl="6">
+      <w:start w:val="1"/>
+      <w:numFmt w:val="decimal"/>
+      <w:lvlText w:val="%1.%2.%3.%4.%5.%6.%7"/>
+      <w:lvlJc w:val="left"/>
+      <w:pPr>
+        <w:ind w:left="1440" w:hanging="1440"/>
+      </w:pPr>
+      <w:rPr>
+        <w:rFonts w:hint="default"/>
+      </w:rPr>
+    </w:lvl>
+    <w:lvl w:ilvl="7">
+      <w:start w:val="1"/>
+      <w:numFmt w:val="decimal"/>
+      <w:lvlText w:val="%1.%2.%3.%4.%5.%6.%7.%8"/>
+      <w:lvlJc w:val="left"/>
+      <w:pPr>
+        <w:ind w:left="1440" w:hanging="1440"/>
+      </w:pPr>
+      <w:rPr>
+        <w:rFonts w:hint="default"/>
+      </w:rPr>
+    </w:lvl>
+    <w:lvl w:ilvl="8">
+      <w:start w:val="1"/>
+      <w:numFmt w:val="decimal"/>
+      <w:lvlText w:val="%1.%2.%3.%4.%5.%6.%7.%8.%9"/>
+      <w:lvlJc w:val="left"/>
+      <w:pPr>
+        <w:ind w:left="1800" w:hanging="1800"/>
+      </w:pPr>
+      <w:rPr>
+        <w:rFonts w:hint="default"/>
+      </w:rPr>
+    </w:lvl>
+  </w:abstractNum>
+  <w:abstractNum w:abstractNumId="23">
     <w:nsid w:val="5F6977FD"/>
     <w:multiLevelType w:val="hybridMultilevel"/>
     <w:tmpl w:val="E536E1E8"/>
@@ -6398,50 +10236,193 @@
       </w:rPr>
     </w:lvl>
   </w:abstractNum>
+  <w:abstractNum w:abstractNumId="24">
+    <w:nsid w:val="6FA60A02"/>
+    <w:multiLevelType w:val="hybridMultilevel"/>
+    <w:tmpl w:val="D8F4C60E"/>
+    <w:lvl w:ilvl="0" w:tplc="40090001">
+      <w:start w:val="1"/>
+      <w:numFmt w:val="bullet"/>
+      <w:lvlText w:val=""/>
+      <w:lvlJc w:val="left"/>
+      <w:pPr>
+        <w:ind w:left="1080" w:hanging="360"/>
+      </w:pPr>
+      <w:rPr>
+        <w:rFonts w:ascii="Symbol" w:hAnsi="Symbol" w:hint="default"/>
+      </w:rPr>
+    </w:lvl>
+    <w:lvl w:ilvl="1" w:tplc="40090003" w:tentative="1">
+      <w:start w:val="1"/>
+      <w:numFmt w:val="bullet"/>
+      <w:lvlText w:val="o"/>
+      <w:lvlJc w:val="left"/>
+      <w:pPr>
+        <w:ind w:left="1800" w:hanging="360"/>
+      </w:pPr>
+      <w:rPr>
+        <w:rFonts w:ascii="Courier New" w:hAnsi="Courier New" w:cs="Courier New" w:hint="default"/>
+      </w:rPr>
+    </w:lvl>
+    <w:lvl w:ilvl="2" w:tplc="40090005" w:tentative="1">
+      <w:start w:val="1"/>
+      <w:numFmt w:val="bullet"/>
+      <w:lvlText w:val=""/>
+      <w:lvlJc w:val="left"/>
+      <w:pPr>
+        <w:ind w:left="2520" w:hanging="360"/>
+      </w:pPr>
+      <w:rPr>
+        <w:rFonts w:ascii="Wingdings" w:hAnsi="Wingdings" w:hint="default"/>
+      </w:rPr>
+    </w:lvl>
+    <w:lvl w:ilvl="3" w:tplc="40090001" w:tentative="1">
+      <w:start w:val="1"/>
+      <w:numFmt w:val="bullet"/>
+      <w:lvlText w:val=""/>
+      <w:lvlJc w:val="left"/>
+      <w:pPr>
+        <w:ind w:left="3240" w:hanging="360"/>
+      </w:pPr>
+      <w:rPr>
+        <w:rFonts w:ascii="Symbol" w:hAnsi="Symbol" w:hint="default"/>
+      </w:rPr>
+    </w:lvl>
+    <w:lvl w:ilvl="4" w:tplc="40090003" w:tentative="1">
+      <w:start w:val="1"/>
+      <w:numFmt w:val="bullet"/>
+      <w:lvlText w:val="o"/>
+      <w:lvlJc w:val="left"/>
+      <w:pPr>
+        <w:ind w:left="3960" w:hanging="360"/>
+      </w:pPr>
+      <w:rPr>
+        <w:rFonts w:ascii="Courier New" w:hAnsi="Courier New" w:cs="Courier New" w:hint="default"/>
+      </w:rPr>
+    </w:lvl>
+    <w:lvl w:ilvl="5" w:tplc="40090005" w:tentative="1">
+      <w:start w:val="1"/>
+      <w:numFmt w:val="bullet"/>
+      <w:lvlText w:val=""/>
+      <w:lvlJc w:val="left"/>
+      <w:pPr>
+        <w:ind w:left="4680" w:hanging="360"/>
+      </w:pPr>
+      <w:rPr>
+        <w:rFonts w:ascii="Wingdings" w:hAnsi="Wingdings" w:hint="default"/>
+      </w:rPr>
+    </w:lvl>
+    <w:lvl w:ilvl="6" w:tplc="40090001" w:tentative="1">
+      <w:start w:val="1"/>
+      <w:numFmt w:val="bullet"/>
+      <w:lvlText w:val=""/>
+      <w:lvlJc w:val="left"/>
+      <w:pPr>
+        <w:ind w:left="5400" w:hanging="360"/>
+      </w:pPr>
+      <w:rPr>
+        <w:rFonts w:ascii="Symbol" w:hAnsi="Symbol" w:hint="default"/>
+      </w:rPr>
+    </w:lvl>
+    <w:lvl w:ilvl="7" w:tplc="40090003" w:tentative="1">
+      <w:start w:val="1"/>
+      <w:numFmt w:val="bullet"/>
+      <w:lvlText w:val="o"/>
+      <w:lvlJc w:val="left"/>
+      <w:pPr>
+        <w:ind w:left="6120" w:hanging="360"/>
+      </w:pPr>
+      <w:rPr>
+        <w:rFonts w:ascii="Courier New" w:hAnsi="Courier New" w:cs="Courier New" w:hint="default"/>
+      </w:rPr>
+    </w:lvl>
+    <w:lvl w:ilvl="8" w:tplc="40090005" w:tentative="1">
+      <w:start w:val="1"/>
+      <w:numFmt w:val="bullet"/>
+      <w:lvlText w:val=""/>
+      <w:lvlJc w:val="left"/>
+      <w:pPr>
+        <w:ind w:left="6840" w:hanging="360"/>
+      </w:pPr>
+      <w:rPr>
+        <w:rFonts w:ascii="Wingdings" w:hAnsi="Wingdings" w:hint="default"/>
+      </w:rPr>
+    </w:lvl>
+  </w:abstractNum>
   <w:num w:numId="1">
+    <w:abstractNumId w:val="6"/>
+  </w:num>
+  <w:num w:numId="2">
+    <w:abstractNumId w:val="20"/>
+  </w:num>
+  <w:num w:numId="3">
+    <w:abstractNumId w:val="1"/>
+  </w:num>
+  <w:num w:numId="4">
+    <w:abstractNumId w:val="23"/>
+  </w:num>
+  <w:num w:numId="5">
+    <w:abstractNumId w:val="2"/>
+  </w:num>
+  <w:num w:numId="6">
+    <w:abstractNumId w:val="12"/>
+  </w:num>
+  <w:num w:numId="7">
     <w:abstractNumId w:val="4"/>
   </w:num>
-  <w:num w:numId="2">
+  <w:num w:numId="8">
+    <w:abstractNumId w:val="18"/>
+  </w:num>
+  <w:num w:numId="9">
+    <w:abstractNumId w:val="14"/>
+  </w:num>
+  <w:num w:numId="10">
+    <w:abstractNumId w:val="19"/>
+  </w:num>
+  <w:num w:numId="11">
+    <w:abstractNumId w:val="8"/>
+  </w:num>
+  <w:num w:numId="12">
+    <w:abstractNumId w:val="9"/>
+  </w:num>
+  <w:num w:numId="13">
+    <w:abstractNumId w:val="15"/>
+  </w:num>
+  <w:num w:numId="14">
+    <w:abstractNumId w:val="7"/>
+  </w:num>
+  <w:num w:numId="15">
+    <w:abstractNumId w:val="3"/>
+  </w:num>
+  <w:num w:numId="16">
+    <w:abstractNumId w:val="22"/>
+  </w:num>
+  <w:num w:numId="17">
+    <w:abstractNumId w:val="0"/>
+  </w:num>
+  <w:num w:numId="18">
+    <w:abstractNumId w:val="11"/>
+  </w:num>
+  <w:num w:numId="19">
     <w:abstractNumId w:val="13"/>
   </w:num>
-  <w:num w:numId="3">
-    <w:abstractNumId w:val="0"/>
+  <w:num w:numId="20">
+    <w:abstractNumId w:val="21"/>
   </w:num>
-  <w:num w:numId="4">
-    <w:abstractNumId w:val="14"/>
-  </w:num>
-  <w:num w:numId="5">
-    <w:abstractNumId w:val="1"/>
-  </w:num>
-  <w:num w:numId="6">
-    <w:abstractNumId w:val="8"/>
-  </w:num>
-  <w:num w:numId="7">
-    <w:abstractNumId w:val="3"/>
-  </w:num>
-  <w:num w:numId="8">
-    <w:abstractNumId w:val="11"/>
-  </w:num>
-  <w:num w:numId="9">
-    <w:abstractNumId w:val="9"/>
-  </w:num>
-  <w:num w:numId="10">
-    <w:abstractNumId w:val="12"/>
-  </w:num>
-  <w:num w:numId="11">
-    <w:abstractNumId w:val="6"/>
-  </w:num>
-  <w:num w:numId="12">
-    <w:abstractNumId w:val="7"/>
-  </w:num>
-  <w:num w:numId="13">
+  <w:num w:numId="21">
     <w:abstractNumId w:val="10"/>
   </w:num>
-  <w:num w:numId="14">
+  <w:num w:numId="22">
+    <w:abstractNumId w:val="24"/>
+  </w:num>
+  <w:num w:numId="23">
     <w:abstractNumId w:val="5"/>
   </w:num>
-  <w:num w:numId="15">
-    <w:abstractNumId w:val="2"/>
+  <w:num w:numId="24">
+    <w:abstractNumId w:val="16"/>
+  </w:num>
+  <w:num w:numId="25">
+    <w:abstractNumId w:val="17"/>
   </w:num>
 </w:numbering>
 </file>

</xml_diff>